<commit_message>
update de rendu dimentionnement mémoire
</commit_message>
<xml_diff>
--- a/Documentation/Configuration-LPC1769.docx
+++ b/Documentation/Configuration-LPC1769.docx
@@ -4,7 +4,7 @@
   <w:body>
     <w:p>
       <w:pPr>
-        <w:pStyle w:val="11"/>
+        <w:pStyle w:val="636"/>
         <w:jc w:val="center"/>
       </w:pPr>
       <w:r>
@@ -33,12 +33,10 @@
         <w:t xml:space="preserve">le bilan de la mémoire.</w:t>
       </w:r>
       <w:r/>
-      <w:r/>
-      <w:r/>
     </w:p>
     <w:p>
       <w:pPr>
-        <w:pStyle w:val="13"/>
+        <w:pStyle w:val="638"/>
         <w:rPr>
           <w:highlight w:val="none"/>
         </w:rPr>
@@ -55,7 +53,6 @@
         </w:rPr>
       </w:r>
       <w:r/>
-      <w:r/>
     </w:p>
     <w:p>
       <w:r>
@@ -69,7 +66,6 @@
           <w:highlight w:val="none"/>
         </w:rPr>
       </w:pPr>
-      <w:r/>
       <w:r>
         <mc:AlternateContent>
           <mc:Choice Requires="wpg">
@@ -137,7 +133,6 @@
         </mc:AlternateContent>
       </w:r>
       <w:r/>
-      <w:r/>
     </w:p>
     <w:p>
       <w:pPr>
@@ -158,7 +153,14 @@
           <w:i w:val="0"/>
           <w:highlight w:val="none"/>
         </w:rPr>
-        <w:t xml:space="preserve">but de ce schéma électrique est d’alimenter la carte du LPC1769 lors d’un appuie sur le bouton d’alimentation, puis d’avoir un maintient de l’alimentation sans avoir à rester appuyé sur le bouton. Lorsque la batterie descend en dessous d’un certain seuil, la carte coupe son alimentation en bloquant le transistor de maintient de l’alimentation. La carte LPC1769 implémentera également une </w:t>
+        <w:t xml:space="preserve">but de ce schéma électrique est d’alimenter la carte du LPC1769 lors d’un appuie sur le bouton d’alimentation, puis d’avoir un maintie</w:t>
+      </w:r>
+      <w:r>
+        <w:rPr>
+          <w:i w:val="0"/>
+          <w:highlight w:val="none"/>
+        </w:rPr>
+        <w:t xml:space="preserve">nt de l’alimentation sans avoir à rester appuyé sur le bouton. Lorsque la batterie descend en dessous d’un certain seuil, la carte coupe son alimentation en bloquant le transistor de maintient de l’alimentation. La carte LPC1769 implémentera également une </w:t>
       </w:r>
       <w:r>
         <w:rPr>
@@ -173,10 +175,11 @@
           <w:highlight w:val="none"/>
         </w:rPr>
       </w:r>
+      <w:r/>
     </w:p>
     <w:p>
       <w:pPr>
-        <w:shd w:val="nil"/>
+        <w:shd w:val="nil" w:color="auto"/>
         <w:rPr>
           <w:i w:val="0"/>
           <w:highlight w:val="none"/>
@@ -195,10 +198,11 @@
           <w:highlight w:val="none"/>
         </w:rPr>
       </w:r>
+      <w:r/>
     </w:p>
     <w:p>
       <w:pPr>
-        <w:pStyle w:val="13"/>
+        <w:pStyle w:val="638"/>
       </w:pPr>
       <w:r>
         <w:rPr>
@@ -211,6 +215,7 @@
           <w:highlight w:val="none"/>
         </w:rPr>
       </w:r>
+      <w:r/>
     </w:p>
     <w:p>
       <w:pPr>
@@ -219,12 +224,6 @@
       <w:r>
         <w:t xml:space="preserve">Voici ci dessous un schéma de notre bilan d’entrée/sortie pour le projet du synthétiseur pour enfant.</w:t>
       </w:r>
-      <w:r/>
-      <w:r/>
-      <w:r/>
-      <w:r/>
-      <w:r/>
-      <w:r/>
       <w:r/>
     </w:p>
     <w:p>
@@ -313,7 +312,313 @@
         <w:rPr>
           <w:highlight w:val="none"/>
         </w:rPr>
-        <w:t xml:space="preserve">Notre système comporte 23 entrées dont une non reliée au microcontrôleur (Potentiomètre pour le volume max) qui est directement relié à l’amplificateur pour régler le gain de l’amplificateur. Le système comporte également 7 LED de sortie afin de communiquer des informations sur l’état du système. </w:t>
+        <w:t xml:space="preserve">Notre système comporte 23 entrées dont une</w:t>
+      </w:r>
+      <w:r>
+        <w:rPr>
+          <w:highlight w:val="none"/>
+        </w:rPr>
+        <w:t xml:space="preserve"> non reliée au microcontrôleur (Potentiomètre pour le volume max) qui est directement relié à l’amplificateur pour régler le gain de l’amplificateur. Le système comporte également 7 LED de sortie afin de communiquer des informations sur l’état du système. </w:t>
+      </w:r>
+      <w:r>
+        <w:rPr>
+          <w:highlight w:val="none"/>
+        </w:rPr>
+      </w:r>
+      <w:r/>
+    </w:p>
+    <w:p>
+      <w:pPr>
+        <w:jc w:val="both"/>
+        <w:rPr>
+          <w:highlight w:val="none"/>
+        </w:rPr>
+      </w:pPr>
+      <w:r>
+        <w:rPr>
+          <w:highlight w:val="none"/>
+        </w:rPr>
+        <w:t xml:space="preserve">Les données de la mémoire flash sont chargé dans des buffers de la mémoire interne de la carte LPC1769 à l’aide d’un DMA qui est un périphérique interne à la carte. </w:t>
+      </w:r>
+      <w:r>
+        <w:rPr>
+          <w:highlight w:val="none"/>
+        </w:rPr>
+      </w:r>
+      <w:r/>
+    </w:p>
+    <w:p>
+      <w:pPr>
+        <w:jc w:val="both"/>
+        <w:rPr>
+          <w:highlight w:val="none"/>
+        </w:rPr>
+      </w:pPr>
+      <w:r>
+        <w:rPr>
+          <w:highlight w:val="none"/>
+        </w:rPr>
+        <w:t xml:space="preserve">Les échantillons audio traités sont stocké dans les buffers de la carte LPC1769 qui sont ensuite envoyé au codec audio.</w:t>
+      </w:r>
+      <w:r>
+        <w:rPr>
+          <w:highlight w:val="none"/>
+        </w:rPr>
+      </w:r>
+      <w:r/>
+    </w:p>
+    <w:p>
+      <w:pPr>
+        <w:jc w:val="both"/>
+        <w:rPr>
+          <w:highlight w:val="none"/>
+        </w:rPr>
+      </w:pPr>
+      <w:r>
+        <w:rPr>
+          <w:highlight w:val="none"/>
+        </w:rPr>
+        <w:t xml:space="preserve">Une fois le signal reçu sur le codec, le signal est traduit et envoyé à l’amplificateur qui adapte le niveau de sons avant que le haut-parleur ne joue le sons.</w:t>
+      </w:r>
+      <w:r>
+        <w:rPr>
+          <w:highlight w:val="none"/>
+        </w:rPr>
+      </w:r>
+      <w:r/>
+    </w:p>
+    <w:p>
+      <w:pPr>
+        <w:pStyle w:val="638"/>
+      </w:pPr>
+      <w:r>
+        <w:rPr>
+          <w:highlight w:val="none"/>
+        </w:rPr>
+      </w:r>
+      <w:r>
+        <w:rPr>
+          <w:highlight w:val="none"/>
+        </w:rPr>
+        <w:t xml:space="preserve">Bilan des périphériques</w:t>
+      </w:r>
+      <w:r>
+        <w:rPr>
+          <w:highlight w:val="none"/>
+        </w:rPr>
+      </w:r>
+      <w:r/>
+    </w:p>
+    <w:p>
+      <w:pPr>
+        <w:rPr>
+          <w:highlight w:val="none"/>
+        </w:rPr>
+      </w:pPr>
+      <w:r>
+        <w:t xml:space="preserve">Les périphériques que nous allons utiliser pour ce projet sont les suivants :</w:t>
+      </w:r>
+      <w:r/>
+    </w:p>
+    <w:p>
+      <w:pPr>
+        <w:pStyle w:val="816"/>
+        <w:numPr>
+          <w:ilvl w:val="0"/>
+          <w:numId w:val="1"/>
+        </w:numPr>
+      </w:pPr>
+      <w:r>
+        <w:rPr>
+          <w:highlight w:val="none"/>
+        </w:rPr>
+        <w:t xml:space="preserve">2 DMA</w:t>
+      </w:r>
+      <w:r>
+        <w:rPr>
+          <w:highlight w:val="none"/>
+        </w:rPr>
+      </w:r>
+      <w:r/>
+    </w:p>
+    <w:p>
+      <w:pPr>
+        <w:pStyle w:val="816"/>
+        <w:numPr>
+          <w:ilvl w:val="1"/>
+          <w:numId w:val="1"/>
+        </w:numPr>
+      </w:pPr>
+      <w:r>
+        <w:rPr>
+          <w:highlight w:val="none"/>
+        </w:rPr>
+        <w:t xml:space="preserve">1 pour récupérer les données de la mémoire flash sur la carte LPC1769</w:t>
+      </w:r>
+      <w:r>
+        <w:rPr>
+          <w:highlight w:val="none"/>
+        </w:rPr>
+      </w:r>
+      <w:r/>
+    </w:p>
+    <w:p>
+      <w:pPr>
+        <w:pStyle w:val="816"/>
+        <w:numPr>
+          <w:ilvl w:val="1"/>
+          <w:numId w:val="1"/>
+        </w:numPr>
+      </w:pPr>
+      <w:r>
+        <w:rPr>
+          <w:highlight w:val="none"/>
+        </w:rPr>
+        <w:t xml:space="preserve">1 pour envoyé les données de la carte LPC1769 au circuit qui permet de jouer le son</w:t>
+      </w:r>
+      <w:r>
+        <w:rPr>
+          <w:highlight w:val="none"/>
+        </w:rPr>
+      </w:r>
+      <w:r/>
+    </w:p>
+    <w:p>
+      <w:pPr>
+        <w:pStyle w:val="816"/>
+        <w:numPr>
+          <w:ilvl w:val="0"/>
+          <w:numId w:val="1"/>
+        </w:numPr>
+        <w:rPr>
+          <w:highlight w:val="none"/>
+        </w:rPr>
+      </w:pPr>
+      <w:r>
+        <w:rPr>
+          <w:highlight w:val="none"/>
+        </w:rPr>
+        <w:t xml:space="preserve">2 Timer</w:t>
+      </w:r>
+      <w:r/>
+    </w:p>
+    <w:p>
+      <w:pPr>
+        <w:pStyle w:val="816"/>
+        <w:numPr>
+          <w:ilvl w:val="1"/>
+          <w:numId w:val="1"/>
+        </w:numPr>
+      </w:pPr>
+      <w:r>
+        <w:rPr>
+          <w:highlight w:val="none"/>
+        </w:rPr>
+        <w:t xml:space="preserve">1 Timer pour envoyé les échantillons à une fréquence régulière pour respecter le signal.</w:t>
+      </w:r>
+      <w:r>
+        <w:rPr>
+          <w:highlight w:val="none"/>
+        </w:rPr>
+      </w:r>
+      <w:r/>
+    </w:p>
+    <w:p>
+      <w:pPr>
+        <w:pStyle w:val="816"/>
+        <w:numPr>
+          <w:ilvl w:val="1"/>
+          <w:numId w:val="1"/>
+        </w:numPr>
+      </w:pPr>
+      <w:r>
+        <w:rPr>
+          <w:highlight w:val="none"/>
+        </w:rPr>
+        <w:t xml:space="preserve">1 Timer pour gérer le système de veille automatique.</w:t>
+      </w:r>
+      <w:r>
+        <w:rPr>
+          <w:highlight w:val="none"/>
+        </w:rPr>
+      </w:r>
+      <w:r/>
+      <w:r/>
+      <w:r/>
+      <w:r>
+        <w:rPr>
+          <w:highlight w:val="none"/>
+        </w:rPr>
+      </w:r>
+      <w:r>
+        <w:rPr>
+          <w:highlight w:val="none"/>
+        </w:rPr>
+      </w:r>
+      <w:r>
+        <w:rPr>
+          <w:highlight w:val="none"/>
+        </w:rPr>
+      </w:r>
+      <w:r>
+        <w:rPr>
+          <w:highlight w:val="none"/>
+        </w:rPr>
+      </w:r>
+    </w:p>
+    <w:p>
+      <w:pPr>
+        <w:pStyle w:val="638"/>
+      </w:pPr>
+      <w:r>
+        <w:t xml:space="preserve">Bilan de la mémoire</w:t>
+      </w:r>
+      <w:r/>
+    </w:p>
+    <w:p>
+      <w:pPr>
+        <w:jc w:val="both"/>
+        <w:rPr>
+          <w:highlight w:val="none"/>
+        </w:rPr>
+      </w:pPr>
+      <w:r>
+        <w:t xml:space="preserve">Après avoir testé plusieurs méthodes d’échantillonnage/stockages nous avons décidé de stocker les sons de tous les instruments pour chaque note en brute dans la mémoire. Le seul traitement du signal qui sera à opérer concernera les effets appliqué au notes. </w:t>
+      </w:r>
+      <w:r/>
+    </w:p>
+    <w:p>
+      <w:pPr>
+        <w:jc w:val="both"/>
+        <w:rPr>
+          <w:highlight w:val="none"/>
+        </w:rPr>
+      </w:pPr>
+      <w:r>
+        <w:rPr>
+          <w:highlight w:val="none"/>
+        </w:rPr>
+        <w:t xml:space="preserve">Monsieur Bras nous a fournit une mémoire de 16 Mo. Suite à nos essais nous avons déterminé que pour stocker toutes les 14 notes (soit 2 octaves) pour chacun des 4 instruments il nous faut 11 Mo d’espace mémoire. </w:t>
+      </w:r>
+      <w:r>
+        <w:rPr>
+          <w:highlight w:val="none"/>
+        </w:rPr>
+      </w:r>
+      <w:r>
+        <w:rPr>
+          <w:highlight w:val="none"/>
+        </w:rPr>
+      </w:r>
+      <w:r>
+        <w:rPr>
+          <w:highlight w:val="none"/>
+        </w:rPr>
+      </w:r>
+      <w:r>
+        <w:rPr>
+          <w:highlight w:val="none"/>
+        </w:rPr>
       </w:r>
       <w:r>
         <w:rPr>
@@ -342,11 +647,66 @@
         <w:rPr>
           <w:highlight w:val="none"/>
         </w:rPr>
-        <w:t xml:space="preserve">Les données de la mémoire flash sont chargé dans des buffers de la mémoire interne de la carte LPC1769 à l’aide d’un DMA qui est un périphérique interne à la carte. </w:t>
+        <w:t xml:space="preserve">Nous avons, sur la carte, une SRAM de 16 ou 32 Ko. Le but pour les buffers est de ne pas dépasser la moitier de la capacité de la SRAM.</w:t>
       </w:r>
       <w:r>
         <w:rPr>
           <w:highlight w:val="none"/>
+        </w:rPr>
+      </w:r>
+      <w:r>
+        <w:rPr>
+          <w:highlight w:val="none"/>
+          <w:u w:val="single"/>
+        </w:rPr>
+      </w:r>
+      <w:r>
+        <w:rPr>
+          <w:highlight w:val="none"/>
+          <w:u w:val="single"/>
+        </w:rPr>
+      </w:r>
+    </w:p>
+    <w:p>
+      <w:pPr>
+        <w:jc w:val="both"/>
+        <w:rPr>
+          <w:highlight w:val="none"/>
+          <w:u w:val="none"/>
+        </w:rPr>
+      </w:pPr>
+      <w:r>
+        <w:rPr>
+          <w:highlight w:val="none"/>
+          <w:u w:val="none"/>
+        </w:rPr>
+        <w:t xml:space="preserve">Moitier = 8 Ko,</w:t>
+      </w:r>
+      <w:r>
+        <w:rPr>
+          <w:highlight w:val="none"/>
+        </w:rPr>
+      </w:r>
+    </w:p>
+    <w:p>
+      <w:pPr>
+        <w:jc w:val="both"/>
+        <w:rPr>
+          <w:highlight w:val="none"/>
+          <w:u w:val="none"/>
+        </w:rPr>
+      </w:pPr>
+      <w:r>
+        <w:rPr>
+          <w:highlight w:val="none"/>
+          <w:u w:val="none"/>
+        </w:rPr>
+        <w:t xml:space="preserve">4 buffers = 2 Ko par buffers </w:t>
+      </w:r>
+      <w:r>
+        <w:rPr>
+          <w:highlight w:val="none"/>
+          <w:u w:val="none"/>
         </w:rPr>
       </w:r>
     </w:p>
@@ -360,246 +720,15 @@
       <w:r>
         <w:rPr>
           <w:highlight w:val="none"/>
-        </w:rPr>
-        <w:t xml:space="preserve">Les échantillons audio traités sont stocké dans les buffers de la carte LPC1769 qui sont ensuite envoyé au codec audio.</w:t>
-      </w:r>
-      <w:r>
-        <w:rPr>
-          <w:highlight w:val="none"/>
-        </w:rPr>
-      </w:r>
-    </w:p>
-    <w:p>
-      <w:pPr>
-        <w:jc w:val="both"/>
-        <w:rPr>
-          <w:highlight w:val="none"/>
-        </w:rPr>
-      </w:pPr>
-      <w:r>
-        <w:rPr>
-          <w:highlight w:val="none"/>
-        </w:rPr>
-        <w:t xml:space="preserve">Une fois le signal reçu sur le codec, le signal est traduit et envoyé à l’amplificateur qui adapte le niveau de sons avant que le haut-parleur ne joue le sons.</w:t>
-      </w:r>
-      <w:r>
-        <w:rPr>
-          <w:highlight w:val="none"/>
-        </w:rPr>
-      </w:r>
-    </w:p>
-    <w:p>
-      <w:pPr>
-        <w:pStyle w:val="13"/>
-      </w:pPr>
-      <w:r>
-        <w:rPr>
-          <w:highlight w:val="none"/>
+          <w:u w:val="none"/>
         </w:rPr>
       </w:r>
       <w:r>
         <w:rPr>
           <w:highlight w:val="none"/>
-        </w:rPr>
-        <w:t xml:space="preserve">Bilan des périphériques</w:t>
-      </w:r>
-      <w:r>
-        <w:rPr>
-          <w:highlight w:val="none"/>
+          <w:u w:val="none"/>
         </w:rPr>
       </w:r>
-      <w:r>
-        <w:rPr>
-          <w:highlight w:val="none"/>
-        </w:rPr>
-      </w:r>
-    </w:p>
-    <w:p>
-      <w:pPr>
-        <w:rPr>
-          <w:highlight w:val="none"/>
-        </w:rPr>
-      </w:pPr>
-      <w:r>
-        <w:t xml:space="preserve">Les périphériques que nous allons utiliser pour ce projet sont les suivants :</w:t>
-      </w:r>
-      <w:r/>
-    </w:p>
-    <w:p>
-      <w:pPr>
-        <w:pStyle w:val="602"/>
-        <w:numPr>
-          <w:ilvl w:val="0"/>
-          <w:numId w:val="1"/>
-        </w:numPr>
-      </w:pPr>
-      <w:r>
-        <w:rPr>
-          <w:highlight w:val="none"/>
-        </w:rPr>
-        <w:t xml:space="preserve">2 DMA</w:t>
-      </w:r>
-      <w:r>
-        <w:rPr>
-          <w:highlight w:val="none"/>
-        </w:rPr>
-      </w:r>
-    </w:p>
-    <w:p>
-      <w:pPr>
-        <w:pStyle w:val="602"/>
-        <w:numPr>
-          <w:ilvl w:val="1"/>
-          <w:numId w:val="1"/>
-        </w:numPr>
-      </w:pPr>
-      <w:r>
-        <w:rPr>
-          <w:highlight w:val="none"/>
-        </w:rPr>
-        <w:t xml:space="preserve">1 pour récupérer les données de la mémoire flash sur la carte LPC1769</w:t>
-      </w:r>
-      <w:r>
-        <w:rPr>
-          <w:highlight w:val="none"/>
-        </w:rPr>
-      </w:r>
-    </w:p>
-    <w:p>
-      <w:pPr>
-        <w:pStyle w:val="602"/>
-        <w:numPr>
-          <w:ilvl w:val="1"/>
-          <w:numId w:val="1"/>
-        </w:numPr>
-      </w:pPr>
-      <w:r>
-        <w:rPr>
-          <w:highlight w:val="none"/>
-        </w:rPr>
-        <w:t xml:space="preserve">1 pour envoyé les données de la carte LPC1769 au circuit qui permet de jouer le son</w:t>
-      </w:r>
-      <w:r>
-        <w:rPr>
-          <w:highlight w:val="none"/>
-        </w:rPr>
-      </w:r>
-      <w:r>
-        <w:rPr>
-          <w:highlight w:val="none"/>
-        </w:rPr>
-      </w:r>
-      <w:r>
-        <w:rPr>
-          <w:highlight w:val="none"/>
-        </w:rPr>
-      </w:r>
-    </w:p>
-    <w:p>
-      <w:pPr>
-        <w:pStyle w:val="602"/>
-        <w:numPr>
-          <w:ilvl w:val="0"/>
-          <w:numId w:val="1"/>
-        </w:numPr>
-        <w:rPr>
-          <w:highlight w:val="none"/>
-        </w:rPr>
-      </w:pPr>
-      <w:r>
-        <w:rPr>
-          <w:highlight w:val="none"/>
-        </w:rPr>
-        <w:t xml:space="preserve">2 Timer</w:t>
-      </w:r>
-      <w:r/>
-    </w:p>
-    <w:p>
-      <w:pPr>
-        <w:pStyle w:val="602"/>
-        <w:numPr>
-          <w:ilvl w:val="1"/>
-          <w:numId w:val="1"/>
-        </w:numPr>
-      </w:pPr>
-      <w:r>
-        <w:rPr>
-          <w:highlight w:val="none"/>
-        </w:rPr>
-        <w:t xml:space="preserve">1 Timer pour envoyé les échantillons à une fréquence régulière pour respecter le signal.</w:t>
-      </w:r>
-      <w:r>
-        <w:rPr>
-          <w:highlight w:val="none"/>
-        </w:rPr>
-      </w:r>
-    </w:p>
-    <w:p>
-      <w:pPr>
-        <w:pStyle w:val="602"/>
-        <w:numPr>
-          <w:ilvl w:val="1"/>
-          <w:numId w:val="1"/>
-        </w:numPr>
-      </w:pPr>
-      <w:r>
-        <w:rPr>
-          <w:highlight w:val="none"/>
-        </w:rPr>
-        <w:t xml:space="preserve">1 Timer pour gérer le système de veille automatique.</w:t>
-      </w:r>
-      <w:r>
-        <w:rPr>
-          <w:highlight w:val="none"/>
-        </w:rPr>
-      </w:r>
-    </w:p>
-    <w:p>
-      <w:pPr>
-        <w:ind w:left="709" w:firstLine="0"/>
-      </w:pPr>
-      <w:r>
-        <w:rPr>
-          <w:highlight w:val="none"/>
-        </w:rPr>
-      </w:r>
-      <w:r>
-        <w:rPr>
-          <w:highlight w:val="none"/>
-        </w:rPr>
-      </w:r>
-    </w:p>
-    <w:p>
-      <w:pPr>
-        <w:pStyle w:val="13"/>
-      </w:pPr>
-      <w:r/>
-      <w:r>
-        <w:t xml:space="preserve">Configuration des périphérique</w:t>
-      </w:r>
-      <w:r>
-        <w:t xml:space="preserve">s</w:t>
-      </w:r>
-      <w:r/>
-    </w:p>
-    <w:p>
-      <w:r/>
-      <w:r/>
-    </w:p>
-    <w:p>
-      <w:r/>
-      <w:r/>
-    </w:p>
-    <w:p>
-      <w:pPr>
-        <w:pStyle w:val="13"/>
-      </w:pPr>
-      <w:r/>
-      <w:r>
-        <w:t xml:space="preserve">Bilan de la mémoire</w:t>
-      </w:r>
-      <w:r/>
-      <w:r/>
     </w:p>
     <w:sectPr>
       <w:footnotePr/>
@@ -621,7 +750,6 @@
       <w:pPr>
         <w:spacing w:after="0" w:line="240" w:lineRule="auto"/>
       </w:pPr>
-      <w:r/>
       <w:r>
         <w:separator/>
       </w:r>
@@ -633,7 +761,6 @@
       <w:pPr>
         <w:spacing w:after="0" w:line="240" w:lineRule="auto"/>
       </w:pPr>
-      <w:r/>
       <w:r>
         <w:continuationSeparator/>
       </w:r>
@@ -650,7 +777,6 @@
       <w:pPr>
         <w:spacing w:after="0" w:line="240" w:lineRule="auto"/>
       </w:pPr>
-      <w:r/>
       <w:r>
         <w:separator/>
       </w:r>
@@ -662,7 +788,6 @@
       <w:pPr>
         <w:spacing w:after="0" w:line="240" w:lineRule="auto"/>
       </w:pPr>
-      <w:r/>
       <w:r>
         <w:continuationSeparator/>
       </w:r>
@@ -965,11 +1090,11 @@
     <w:lsdException w:name="Bibliography" w:uiPriority="37"/>
     <w:lsdException w:name="TOC Heading" w:uiPriority="39" w:qFormat="1"/>
   </w:latentStyles>
-  <w:style w:type="paragraph" w:styleId="11">
+  <w:style w:type="paragraph" w:styleId="636">
     <w:name w:val="Heading 1"/>
-    <w:basedOn w:val="598"/>
-    <w:next w:val="598"/>
-    <w:link w:val="12"/>
+    <w:basedOn w:val="812"/>
+    <w:next w:val="812"/>
+    <w:link w:val="637"/>
     <w:uiPriority w:val="9"/>
     <w:qFormat/>
     <w:pPr>
@@ -984,10 +1109,9 @@
       <w:szCs w:val="40"/>
     </w:rPr>
   </w:style>
-  <w:style w:type="character" w:styleId="12">
+  <w:style w:type="character" w:styleId="637">
     <w:name w:val="Heading 1 Char"/>
-    <w:basedOn w:val="9"/>
-    <w:link w:val="11"/>
+    <w:link w:val="636"/>
     <w:uiPriority w:val="9"/>
     <w:rPr>
       <w:rFonts w:ascii="Arial" w:hAnsi="Arial" w:cs="Arial" w:eastAsia="Arial"/>
@@ -995,11 +1119,11 @@
       <w:szCs w:val="40"/>
     </w:rPr>
   </w:style>
-  <w:style w:type="paragraph" w:styleId="13">
+  <w:style w:type="paragraph" w:styleId="638">
     <w:name w:val="Heading 2"/>
-    <w:basedOn w:val="598"/>
-    <w:next w:val="598"/>
-    <w:link w:val="14"/>
+    <w:basedOn w:val="812"/>
+    <w:next w:val="812"/>
+    <w:link w:val="639"/>
     <w:uiPriority w:val="9"/>
     <w:unhideWhenUsed/>
     <w:qFormat/>
@@ -1014,21 +1138,20 @@
       <w:sz w:val="34"/>
     </w:rPr>
   </w:style>
-  <w:style w:type="character" w:styleId="14">
+  <w:style w:type="character" w:styleId="639">
     <w:name w:val="Heading 2 Char"/>
-    <w:basedOn w:val="9"/>
-    <w:link w:val="13"/>
+    <w:link w:val="638"/>
     <w:uiPriority w:val="9"/>
     <w:rPr>
       <w:rFonts w:ascii="Arial" w:hAnsi="Arial" w:cs="Arial" w:eastAsia="Arial"/>
       <w:sz w:val="34"/>
     </w:rPr>
   </w:style>
-  <w:style w:type="paragraph" w:styleId="15">
+  <w:style w:type="paragraph" w:styleId="640">
     <w:name w:val="Heading 3"/>
-    <w:basedOn w:val="598"/>
-    <w:next w:val="598"/>
-    <w:link w:val="16"/>
+    <w:basedOn w:val="812"/>
+    <w:next w:val="812"/>
+    <w:link w:val="641"/>
     <w:uiPriority w:val="9"/>
     <w:unhideWhenUsed/>
     <w:qFormat/>
@@ -1044,10 +1167,9 @@
       <w:szCs w:val="30"/>
     </w:rPr>
   </w:style>
-  <w:style w:type="character" w:styleId="16">
+  <w:style w:type="character" w:styleId="641">
     <w:name w:val="Heading 3 Char"/>
-    <w:basedOn w:val="9"/>
-    <w:link w:val="15"/>
+    <w:link w:val="640"/>
     <w:uiPriority w:val="9"/>
     <w:rPr>
       <w:rFonts w:ascii="Arial" w:hAnsi="Arial" w:cs="Arial" w:eastAsia="Arial"/>
@@ -1055,11 +1177,11 @@
       <w:szCs w:val="30"/>
     </w:rPr>
   </w:style>
-  <w:style w:type="paragraph" w:styleId="17">
+  <w:style w:type="paragraph" w:styleId="642">
     <w:name w:val="Heading 4"/>
-    <w:basedOn w:val="598"/>
-    <w:next w:val="598"/>
-    <w:link w:val="18"/>
+    <w:basedOn w:val="812"/>
+    <w:next w:val="812"/>
+    <w:link w:val="643"/>
     <w:uiPriority w:val="9"/>
     <w:unhideWhenUsed/>
     <w:qFormat/>
@@ -1077,10 +1199,9 @@
       <w:szCs w:val="26"/>
     </w:rPr>
   </w:style>
-  <w:style w:type="character" w:styleId="18">
+  <w:style w:type="character" w:styleId="643">
     <w:name w:val="Heading 4 Char"/>
-    <w:basedOn w:val="9"/>
-    <w:link w:val="17"/>
+    <w:link w:val="642"/>
     <w:uiPriority w:val="9"/>
     <w:rPr>
       <w:rFonts w:ascii="Arial" w:hAnsi="Arial" w:cs="Arial" w:eastAsia="Arial"/>
@@ -1090,11 +1211,11 @@
       <w:szCs w:val="26"/>
     </w:rPr>
   </w:style>
-  <w:style w:type="paragraph" w:styleId="19">
+  <w:style w:type="paragraph" w:styleId="644">
     <w:name w:val="Heading 5"/>
-    <w:basedOn w:val="598"/>
-    <w:next w:val="598"/>
-    <w:link w:val="20"/>
+    <w:basedOn w:val="812"/>
+    <w:next w:val="812"/>
+    <w:link w:val="645"/>
     <w:uiPriority w:val="9"/>
     <w:unhideWhenUsed/>
     <w:qFormat/>
@@ -1112,10 +1233,9 @@
       <w:szCs w:val="24"/>
     </w:rPr>
   </w:style>
-  <w:style w:type="character" w:styleId="20">
+  <w:style w:type="character" w:styleId="645">
     <w:name w:val="Heading 5 Char"/>
-    <w:basedOn w:val="9"/>
-    <w:link w:val="19"/>
+    <w:link w:val="644"/>
     <w:uiPriority w:val="9"/>
     <w:rPr>
       <w:rFonts w:ascii="Arial" w:hAnsi="Arial" w:cs="Arial" w:eastAsia="Arial"/>
@@ -1125,11 +1245,11 @@
       <w:szCs w:val="24"/>
     </w:rPr>
   </w:style>
-  <w:style w:type="paragraph" w:styleId="21">
+  <w:style w:type="paragraph" w:styleId="646">
     <w:name w:val="Heading 6"/>
-    <w:basedOn w:val="598"/>
-    <w:next w:val="598"/>
-    <w:link w:val="22"/>
+    <w:basedOn w:val="812"/>
+    <w:next w:val="812"/>
+    <w:link w:val="647"/>
     <w:uiPriority w:val="9"/>
     <w:unhideWhenUsed/>
     <w:qFormat/>
@@ -1147,10 +1267,9 @@
       <w:szCs w:val="22"/>
     </w:rPr>
   </w:style>
-  <w:style w:type="character" w:styleId="22">
+  <w:style w:type="character" w:styleId="647">
     <w:name w:val="Heading 6 Char"/>
-    <w:basedOn w:val="9"/>
-    <w:link w:val="21"/>
+    <w:link w:val="646"/>
     <w:uiPriority w:val="9"/>
     <w:rPr>
       <w:rFonts w:ascii="Arial" w:hAnsi="Arial" w:cs="Arial" w:eastAsia="Arial"/>
@@ -1160,11 +1279,11 @@
       <w:szCs w:val="22"/>
     </w:rPr>
   </w:style>
-  <w:style w:type="paragraph" w:styleId="23">
+  <w:style w:type="paragraph" w:styleId="648">
     <w:name w:val="Heading 7"/>
-    <w:basedOn w:val="598"/>
-    <w:next w:val="598"/>
-    <w:link w:val="24"/>
+    <w:basedOn w:val="812"/>
+    <w:next w:val="812"/>
+    <w:link w:val="649"/>
     <w:uiPriority w:val="9"/>
     <w:unhideWhenUsed/>
     <w:qFormat/>
@@ -1184,10 +1303,9 @@
       <w:szCs w:val="22"/>
     </w:rPr>
   </w:style>
-  <w:style w:type="character" w:styleId="24">
+  <w:style w:type="character" w:styleId="649">
     <w:name w:val="Heading 7 Char"/>
-    <w:basedOn w:val="9"/>
-    <w:link w:val="23"/>
+    <w:link w:val="648"/>
     <w:uiPriority w:val="9"/>
     <w:rPr>
       <w:rFonts w:ascii="Arial" w:hAnsi="Arial" w:cs="Arial" w:eastAsia="Arial"/>
@@ -1199,11 +1317,11 @@
       <w:szCs w:val="22"/>
     </w:rPr>
   </w:style>
-  <w:style w:type="paragraph" w:styleId="25">
+  <w:style w:type="paragraph" w:styleId="650">
     <w:name w:val="Heading 8"/>
-    <w:basedOn w:val="598"/>
-    <w:next w:val="598"/>
-    <w:link w:val="26"/>
+    <w:basedOn w:val="812"/>
+    <w:next w:val="812"/>
+    <w:link w:val="651"/>
     <w:uiPriority w:val="9"/>
     <w:unhideWhenUsed/>
     <w:qFormat/>
@@ -1221,10 +1339,9 @@
       <w:szCs w:val="22"/>
     </w:rPr>
   </w:style>
-  <w:style w:type="character" w:styleId="26">
+  <w:style w:type="character" w:styleId="651">
     <w:name w:val="Heading 8 Char"/>
-    <w:basedOn w:val="9"/>
-    <w:link w:val="25"/>
+    <w:link w:val="650"/>
     <w:uiPriority w:val="9"/>
     <w:rPr>
       <w:rFonts w:ascii="Arial" w:hAnsi="Arial" w:cs="Arial" w:eastAsia="Arial"/>
@@ -1234,11 +1351,11 @@
       <w:szCs w:val="22"/>
     </w:rPr>
   </w:style>
-  <w:style w:type="paragraph" w:styleId="27">
+  <w:style w:type="paragraph" w:styleId="652">
     <w:name w:val="Heading 9"/>
-    <w:basedOn w:val="598"/>
-    <w:next w:val="598"/>
-    <w:link w:val="28"/>
+    <w:basedOn w:val="812"/>
+    <w:next w:val="812"/>
+    <w:link w:val="653"/>
     <w:uiPriority w:val="9"/>
     <w:unhideWhenUsed/>
     <w:qFormat/>
@@ -1256,10 +1373,9 @@
       <w:szCs w:val="21"/>
     </w:rPr>
   </w:style>
-  <w:style w:type="character" w:styleId="28">
+  <w:style w:type="character" w:styleId="653">
     <w:name w:val="Heading 9 Char"/>
-    <w:basedOn w:val="9"/>
-    <w:link w:val="27"/>
+    <w:link w:val="652"/>
     <w:uiPriority w:val="9"/>
     <w:rPr>
       <w:rFonts w:ascii="Arial" w:hAnsi="Arial" w:cs="Arial" w:eastAsia="Arial"/>
@@ -1269,11 +1385,11 @@
       <w:szCs w:val="21"/>
     </w:rPr>
   </w:style>
-  <w:style w:type="paragraph" w:styleId="32">
+  <w:style w:type="paragraph" w:styleId="654">
     <w:name w:val="Title"/>
-    <w:basedOn w:val="598"/>
-    <w:next w:val="598"/>
-    <w:link w:val="33"/>
+    <w:basedOn w:val="812"/>
+    <w:next w:val="812"/>
+    <w:link w:val="655"/>
     <w:uiPriority w:val="10"/>
     <w:qFormat/>
     <w:pPr>
@@ -1285,21 +1401,20 @@
       <w:szCs w:val="48"/>
     </w:rPr>
   </w:style>
-  <w:style w:type="character" w:styleId="33">
+  <w:style w:type="character" w:styleId="655">
     <w:name w:val="Title Char"/>
-    <w:basedOn w:val="9"/>
-    <w:link w:val="32"/>
+    <w:link w:val="654"/>
     <w:uiPriority w:val="10"/>
     <w:rPr>
       <w:sz w:val="48"/>
       <w:szCs w:val="48"/>
     </w:rPr>
   </w:style>
-  <w:style w:type="paragraph" w:styleId="34">
+  <w:style w:type="paragraph" w:styleId="656">
     <w:name w:val="Subtitle"/>
-    <w:basedOn w:val="598"/>
-    <w:next w:val="598"/>
-    <w:link w:val="35"/>
+    <w:basedOn w:val="812"/>
+    <w:next w:val="812"/>
+    <w:link w:val="657"/>
     <w:uiPriority w:val="11"/>
     <w:qFormat/>
     <w:pPr>
@@ -1310,21 +1425,20 @@
       <w:szCs w:val="24"/>
     </w:rPr>
   </w:style>
-  <w:style w:type="character" w:styleId="35">
+  <w:style w:type="character" w:styleId="657">
     <w:name w:val="Subtitle Char"/>
-    <w:basedOn w:val="9"/>
-    <w:link w:val="34"/>
+    <w:link w:val="656"/>
     <w:uiPriority w:val="11"/>
     <w:rPr>
       <w:sz w:val="24"/>
       <w:szCs w:val="24"/>
     </w:rPr>
   </w:style>
-  <w:style w:type="paragraph" w:styleId="36">
+  <w:style w:type="paragraph" w:styleId="658">
     <w:name w:val="Quote"/>
-    <w:basedOn w:val="598"/>
-    <w:next w:val="598"/>
-    <w:link w:val="37"/>
+    <w:basedOn w:val="812"/>
+    <w:next w:val="812"/>
+    <w:link w:val="659"/>
     <w:uiPriority w:val="29"/>
     <w:qFormat/>
     <w:pPr>
@@ -1334,19 +1448,19 @@
       <w:i/>
     </w:rPr>
   </w:style>
-  <w:style w:type="character" w:styleId="37">
+  <w:style w:type="character" w:styleId="659">
     <w:name w:val="Quote Char"/>
-    <w:link w:val="36"/>
+    <w:link w:val="658"/>
     <w:uiPriority w:val="29"/>
     <w:rPr>
       <w:i/>
     </w:rPr>
   </w:style>
-  <w:style w:type="paragraph" w:styleId="38">
+  <w:style w:type="paragraph" w:styleId="660">
     <w:name w:val="Intense Quote"/>
-    <w:basedOn w:val="598"/>
-    <w:next w:val="598"/>
-    <w:link w:val="39"/>
+    <w:basedOn w:val="812"/>
+    <w:next w:val="812"/>
+    <w:link w:val="661"/>
     <w:uiPriority w:val="30"/>
     <w:qFormat/>
     <w:pPr>
@@ -1364,18 +1478,18 @@
       <w:i/>
     </w:rPr>
   </w:style>
-  <w:style w:type="character" w:styleId="39">
+  <w:style w:type="character" w:styleId="661">
     <w:name w:val="Intense Quote Char"/>
-    <w:link w:val="38"/>
+    <w:link w:val="660"/>
     <w:uiPriority w:val="30"/>
     <w:rPr>
       <w:i/>
     </w:rPr>
   </w:style>
-  <w:style w:type="paragraph" w:styleId="40">
+  <w:style w:type="paragraph" w:styleId="662">
     <w:name w:val="Header"/>
-    <w:basedOn w:val="598"/>
-    <w:link w:val="41"/>
+    <w:basedOn w:val="812"/>
+    <w:link w:val="663"/>
     <w:uiPriority w:val="99"/>
     <w:unhideWhenUsed/>
     <w:pPr>
@@ -1386,16 +1500,15 @@
       </w:tabs>
     </w:pPr>
   </w:style>
-  <w:style w:type="character" w:styleId="41">
+  <w:style w:type="character" w:styleId="663">
     <w:name w:val="Header Char"/>
-    <w:basedOn w:val="9"/>
-    <w:link w:val="40"/>
-    <w:uiPriority w:val="99"/>
-  </w:style>
-  <w:style w:type="paragraph" w:styleId="42">
+    <w:link w:val="662"/>
+    <w:uiPriority w:val="99"/>
+  </w:style>
+  <w:style w:type="paragraph" w:styleId="664">
     <w:name w:val="Footer"/>
-    <w:basedOn w:val="598"/>
-    <w:link w:val="45"/>
+    <w:basedOn w:val="812"/>
+    <w:link w:val="667"/>
     <w:uiPriority w:val="99"/>
     <w:unhideWhenUsed/>
     <w:pPr>
@@ -1406,16 +1519,15 @@
       </w:tabs>
     </w:pPr>
   </w:style>
-  <w:style w:type="character" w:styleId="43">
+  <w:style w:type="character" w:styleId="665">
     <w:name w:val="Footer Char"/>
-    <w:basedOn w:val="9"/>
-    <w:link w:val="42"/>
-    <w:uiPriority w:val="99"/>
-  </w:style>
-  <w:style w:type="paragraph" w:styleId="44">
+    <w:link w:val="664"/>
+    <w:uiPriority w:val="99"/>
+  </w:style>
+  <w:style w:type="paragraph" w:styleId="666">
     <w:name w:val="Caption"/>
-    <w:basedOn w:val="598"/>
-    <w:next w:val="598"/>
+    <w:basedOn w:val="812"/>
+    <w:next w:val="812"/>
     <w:uiPriority w:val="35"/>
     <w:semiHidden/>
     <w:unhideWhenUsed/>
@@ -1431,15 +1543,15 @@
       <w:szCs w:val="18"/>
     </w:rPr>
   </w:style>
-  <w:style w:type="character" w:styleId="45">
+  <w:style w:type="character" w:styleId="667">
     <w:name w:val="Caption Char"/>
-    <w:basedOn w:val="44"/>
-    <w:link w:val="42"/>
-    <w:uiPriority w:val="99"/>
-  </w:style>
-  <w:style w:type="table" w:styleId="46">
+    <w:basedOn w:val="666"/>
+    <w:link w:val="664"/>
+    <w:uiPriority w:val="99"/>
+  </w:style>
+  <w:style w:type="table" w:styleId="668">
     <w:name w:val="Table Grid"/>
-    <w:basedOn w:val="599"/>
+    <w:basedOn w:val="813"/>
     <w:uiPriority w:val="59"/>
     <w:pPr>
       <w:spacing w:after="0" w:line="240" w:lineRule="auto"/>
@@ -1462,9 +1574,9 @@
       </w:tblCellMar>
     </w:tblPr>
   </w:style>
-  <w:style w:type="table" w:styleId="47">
+  <w:style w:type="table" w:styleId="669">
     <w:name w:val="Table Grid Light"/>
-    <w:basedOn w:val="599"/>
+    <w:basedOn w:val="813"/>
     <w:uiPriority w:val="59"/>
     <w:pPr>
       <w:spacing w:after="0" w:line="240" w:lineRule="auto"/>
@@ -1487,9 +1599,9 @@
       </w:tblCellMar>
     </w:tblPr>
   </w:style>
-  <w:style w:type="table" w:styleId="48">
+  <w:style w:type="table" w:styleId="670">
     <w:name w:val="Plain Table 1"/>
-    <w:basedOn w:val="599"/>
+    <w:basedOn w:val="813"/>
     <w:uiPriority w:val="59"/>
     <w:pPr>
       <w:spacing w:after="0" w:line="240" w:lineRule="auto"/>
@@ -1554,9 +1666,9 @@
       </w:rPr>
     </w:tblStylePr>
   </w:style>
-  <w:style w:type="table" w:styleId="49">
+  <w:style w:type="table" w:styleId="671">
     <w:name w:val="Plain Table 2"/>
-    <w:basedOn w:val="599"/>
+    <w:basedOn w:val="813"/>
     <w:uiPriority w:val="59"/>
     <w:pPr>
       <w:spacing w:after="0" w:line="240" w:lineRule="auto"/>
@@ -1639,9 +1751,9 @@
       </w:rPr>
     </w:tblStylePr>
   </w:style>
-  <w:style w:type="table" w:styleId="50">
+  <w:style w:type="table" w:styleId="672">
     <w:name w:val="Plain Table 3"/>
-    <w:basedOn w:val="599"/>
+    <w:basedOn w:val="813"/>
     <w:uiPriority w:val="99"/>
     <w:pPr>
       <w:spacing w:after="0" w:line="240" w:lineRule="auto"/>
@@ -1716,9 +1828,9 @@
       </w:rPr>
     </w:tblStylePr>
   </w:style>
-  <w:style w:type="table" w:styleId="51">
+  <w:style w:type="table" w:styleId="673">
     <w:name w:val="Plain Table 4"/>
-    <w:basedOn w:val="599"/>
+    <w:basedOn w:val="813"/>
     <w:uiPriority w:val="99"/>
     <w:pPr>
       <w:spacing w:after="0" w:line="240" w:lineRule="auto"/>
@@ -1773,9 +1885,9 @@
       </w:rPr>
     </w:tblStylePr>
   </w:style>
-  <w:style w:type="table" w:styleId="52">
+  <w:style w:type="table" w:styleId="674">
     <w:name w:val="Plain Table 5"/>
-    <w:basedOn w:val="599"/>
+    <w:basedOn w:val="813"/>
     <w:uiPriority w:val="99"/>
     <w:pPr>
       <w:spacing w:after="0" w:line="240" w:lineRule="auto"/>
@@ -1861,9 +1973,9 @@
       </w:tcPr>
     </w:tblStylePr>
   </w:style>
-  <w:style w:type="table" w:styleId="53">
+  <w:style w:type="table" w:styleId="675">
     <w:name w:val="Grid Table 1 Light"/>
-    <w:basedOn w:val="599"/>
+    <w:basedOn w:val="813"/>
     <w:uiPriority w:val="99"/>
     <w:pPr>
       <w:spacing w:after="0" w:line="240" w:lineRule="auto"/>
@@ -1926,9 +2038,9 @@
       </w:rPr>
     </w:tblStylePr>
   </w:style>
-  <w:style w:type="table" w:styleId="54">
+  <w:style w:type="table" w:styleId="676">
     <w:name w:val="Grid Table 1 Light - Accent 1"/>
-    <w:basedOn w:val="599"/>
+    <w:basedOn w:val="813"/>
     <w:uiPriority w:val="99"/>
     <w:pPr>
       <w:spacing w:after="0" w:line="240" w:lineRule="auto"/>
@@ -1991,9 +2103,9 @@
       </w:rPr>
     </w:tblStylePr>
   </w:style>
-  <w:style w:type="table" w:styleId="55">
+  <w:style w:type="table" w:styleId="677">
     <w:name w:val="Grid Table 1 Light - Accent 2"/>
-    <w:basedOn w:val="599"/>
+    <w:basedOn w:val="813"/>
     <w:uiPriority w:val="99"/>
     <w:pPr>
       <w:spacing w:after="0" w:line="240" w:lineRule="auto"/>
@@ -2056,9 +2168,9 @@
       </w:rPr>
     </w:tblStylePr>
   </w:style>
-  <w:style w:type="table" w:styleId="56">
+  <w:style w:type="table" w:styleId="678">
     <w:name w:val="Grid Table 1 Light - Accent 3"/>
-    <w:basedOn w:val="599"/>
+    <w:basedOn w:val="813"/>
     <w:uiPriority w:val="99"/>
     <w:pPr>
       <w:spacing w:after="0" w:line="240" w:lineRule="auto"/>
@@ -2121,9 +2233,9 @@
       </w:rPr>
     </w:tblStylePr>
   </w:style>
-  <w:style w:type="table" w:styleId="57">
+  <w:style w:type="table" w:styleId="679">
     <w:name w:val="Grid Table 1 Light - Accent 4"/>
-    <w:basedOn w:val="599"/>
+    <w:basedOn w:val="813"/>
     <w:uiPriority w:val="99"/>
     <w:pPr>
       <w:spacing w:after="0" w:line="240" w:lineRule="auto"/>
@@ -2186,9 +2298,9 @@
       </w:rPr>
     </w:tblStylePr>
   </w:style>
-  <w:style w:type="table" w:styleId="58">
+  <w:style w:type="table" w:styleId="680">
     <w:name w:val="Grid Table 1 Light - Accent 5"/>
-    <w:basedOn w:val="599"/>
+    <w:basedOn w:val="813"/>
     <w:uiPriority w:val="99"/>
     <w:pPr>
       <w:spacing w:after="0" w:line="240" w:lineRule="auto"/>
@@ -2251,9 +2363,9 @@
       </w:rPr>
     </w:tblStylePr>
   </w:style>
-  <w:style w:type="table" w:styleId="59">
+  <w:style w:type="table" w:styleId="681">
     <w:name w:val="Grid Table 1 Light - Accent 6"/>
-    <w:basedOn w:val="599"/>
+    <w:basedOn w:val="813"/>
     <w:uiPriority w:val="99"/>
     <w:pPr>
       <w:spacing w:after="0" w:line="240" w:lineRule="auto"/>
@@ -2316,9 +2428,9 @@
       </w:rPr>
     </w:tblStylePr>
   </w:style>
-  <w:style w:type="table" w:styleId="60">
+  <w:style w:type="table" w:styleId="682">
     <w:name w:val="Grid Table 2"/>
-    <w:basedOn w:val="599"/>
+    <w:basedOn w:val="813"/>
     <w:uiPriority w:val="99"/>
     <w:pPr>
       <w:spacing w:after="0" w:line="240" w:lineRule="auto"/>
@@ -2396,9 +2508,9 @@
       </w:tcPr>
     </w:tblStylePr>
   </w:style>
-  <w:style w:type="table" w:styleId="61">
+  <w:style w:type="table" w:styleId="683">
     <w:name w:val="Grid Table 2 - Accent 1"/>
-    <w:basedOn w:val="599"/>
+    <w:basedOn w:val="813"/>
     <w:uiPriority w:val="99"/>
     <w:pPr>
       <w:spacing w:after="0" w:line="240" w:lineRule="auto"/>
@@ -2476,9 +2588,9 @@
       </w:tcPr>
     </w:tblStylePr>
   </w:style>
-  <w:style w:type="table" w:styleId="62">
+  <w:style w:type="table" w:styleId="684">
     <w:name w:val="Grid Table 2 - Accent 2"/>
-    <w:basedOn w:val="599"/>
+    <w:basedOn w:val="813"/>
     <w:uiPriority w:val="99"/>
     <w:pPr>
       <w:spacing w:after="0" w:line="240" w:lineRule="auto"/>
@@ -2556,9 +2668,9 @@
       </w:tcPr>
     </w:tblStylePr>
   </w:style>
-  <w:style w:type="table" w:styleId="63">
+  <w:style w:type="table" w:styleId="685">
     <w:name w:val="Grid Table 2 - Accent 3"/>
-    <w:basedOn w:val="599"/>
+    <w:basedOn w:val="813"/>
     <w:uiPriority w:val="99"/>
     <w:pPr>
       <w:spacing w:after="0" w:line="240" w:lineRule="auto"/>
@@ -2636,9 +2748,9 @@
       </w:tcPr>
     </w:tblStylePr>
   </w:style>
-  <w:style w:type="table" w:styleId="64">
+  <w:style w:type="table" w:styleId="686">
     <w:name w:val="Grid Table 2 - Accent 4"/>
-    <w:basedOn w:val="599"/>
+    <w:basedOn w:val="813"/>
     <w:uiPriority w:val="99"/>
     <w:pPr>
       <w:spacing w:after="0" w:line="240" w:lineRule="auto"/>
@@ -2716,9 +2828,9 @@
       </w:tcPr>
     </w:tblStylePr>
   </w:style>
-  <w:style w:type="table" w:styleId="65">
+  <w:style w:type="table" w:styleId="687">
     <w:name w:val="Grid Table 2 - Accent 5"/>
-    <w:basedOn w:val="599"/>
+    <w:basedOn w:val="813"/>
     <w:uiPriority w:val="99"/>
     <w:pPr>
       <w:spacing w:after="0" w:line="240" w:lineRule="auto"/>
@@ -2796,9 +2908,9 @@
       </w:tcPr>
     </w:tblStylePr>
   </w:style>
-  <w:style w:type="table" w:styleId="66">
+  <w:style w:type="table" w:styleId="688">
     <w:name w:val="Grid Table 2 - Accent 6"/>
-    <w:basedOn w:val="599"/>
+    <w:basedOn w:val="813"/>
     <w:uiPriority w:val="99"/>
     <w:pPr>
       <w:spacing w:after="0" w:line="240" w:lineRule="auto"/>
@@ -2876,9 +2988,9 @@
       </w:tcPr>
     </w:tblStylePr>
   </w:style>
-  <w:style w:type="table" w:styleId="67">
+  <w:style w:type="table" w:styleId="689">
     <w:name w:val="Grid Table 3"/>
-    <w:basedOn w:val="599"/>
+    <w:basedOn w:val="813"/>
     <w:uiPriority w:val="99"/>
     <w:pPr>
       <w:spacing w:after="0" w:line="240" w:lineRule="auto"/>
@@ -2977,9 +3089,9 @@
       </w:tcPr>
     </w:tblStylePr>
   </w:style>
-  <w:style w:type="table" w:styleId="68">
+  <w:style w:type="table" w:styleId="690">
     <w:name w:val="Grid Table 3 - Accent 1"/>
-    <w:basedOn w:val="599"/>
+    <w:basedOn w:val="813"/>
     <w:uiPriority w:val="99"/>
     <w:pPr>
       <w:spacing w:after="0" w:line="240" w:lineRule="auto"/>
@@ -3078,9 +3190,9 @@
       </w:tcPr>
     </w:tblStylePr>
   </w:style>
-  <w:style w:type="table" w:styleId="69">
+  <w:style w:type="table" w:styleId="691">
     <w:name w:val="Grid Table 3 - Accent 2"/>
-    <w:basedOn w:val="599"/>
+    <w:basedOn w:val="813"/>
     <w:uiPriority w:val="99"/>
     <w:pPr>
       <w:spacing w:after="0" w:line="240" w:lineRule="auto"/>
@@ -3179,9 +3291,9 @@
       </w:tcPr>
     </w:tblStylePr>
   </w:style>
-  <w:style w:type="table" w:styleId="70">
+  <w:style w:type="table" w:styleId="692">
     <w:name w:val="Grid Table 3 - Accent 3"/>
-    <w:basedOn w:val="599"/>
+    <w:basedOn w:val="813"/>
     <w:uiPriority w:val="99"/>
     <w:pPr>
       <w:spacing w:after="0" w:line="240" w:lineRule="auto"/>
@@ -3280,9 +3392,9 @@
       </w:tcPr>
     </w:tblStylePr>
   </w:style>
-  <w:style w:type="table" w:styleId="71">
+  <w:style w:type="table" w:styleId="693">
     <w:name w:val="Grid Table 3 - Accent 4"/>
-    <w:basedOn w:val="599"/>
+    <w:basedOn w:val="813"/>
     <w:uiPriority w:val="99"/>
     <w:pPr>
       <w:spacing w:after="0" w:line="240" w:lineRule="auto"/>
@@ -3381,9 +3493,9 @@
       </w:tcPr>
     </w:tblStylePr>
   </w:style>
-  <w:style w:type="table" w:styleId="72">
+  <w:style w:type="table" w:styleId="694">
     <w:name w:val="Grid Table 3 - Accent 5"/>
-    <w:basedOn w:val="599"/>
+    <w:basedOn w:val="813"/>
     <w:uiPriority w:val="99"/>
     <w:pPr>
       <w:spacing w:after="0" w:line="240" w:lineRule="auto"/>
@@ -3482,9 +3594,9 @@
       </w:tcPr>
     </w:tblStylePr>
   </w:style>
-  <w:style w:type="table" w:styleId="73">
+  <w:style w:type="table" w:styleId="695">
     <w:name w:val="Grid Table 3 - Accent 6"/>
-    <w:basedOn w:val="599"/>
+    <w:basedOn w:val="813"/>
     <w:uiPriority w:val="99"/>
     <w:pPr>
       <w:spacing w:after="0" w:line="240" w:lineRule="auto"/>
@@ -3583,9 +3695,9 @@
       </w:tcPr>
     </w:tblStylePr>
   </w:style>
-  <w:style w:type="table" w:styleId="74">
+  <w:style w:type="table" w:styleId="696">
     <w:name w:val="Grid Table 4"/>
-    <w:basedOn w:val="599"/>
+    <w:basedOn w:val="813"/>
     <w:uiPriority w:val="59"/>
     <w:pPr>
       <w:spacing w:after="0" w:line="240" w:lineRule="auto"/>
@@ -3664,9 +3776,9 @@
       </w:tcPr>
     </w:tblStylePr>
   </w:style>
-  <w:style w:type="table" w:styleId="75">
+  <w:style w:type="table" w:styleId="697">
     <w:name w:val="Grid Table 4 - Accent 1"/>
-    <w:basedOn w:val="599"/>
+    <w:basedOn w:val="813"/>
     <w:uiPriority w:val="59"/>
     <w:pPr>
       <w:spacing w:after="0" w:line="240" w:lineRule="auto"/>
@@ -3745,9 +3857,9 @@
       </w:tcPr>
     </w:tblStylePr>
   </w:style>
-  <w:style w:type="table" w:styleId="76">
+  <w:style w:type="table" w:styleId="698">
     <w:name w:val="Grid Table 4 - Accent 2"/>
-    <w:basedOn w:val="599"/>
+    <w:basedOn w:val="813"/>
     <w:uiPriority w:val="59"/>
     <w:pPr>
       <w:spacing w:after="0" w:line="240" w:lineRule="auto"/>
@@ -3826,9 +3938,9 @@
       </w:tcPr>
     </w:tblStylePr>
   </w:style>
-  <w:style w:type="table" w:styleId="77">
+  <w:style w:type="table" w:styleId="699">
     <w:name w:val="Grid Table 4 - Accent 3"/>
-    <w:basedOn w:val="599"/>
+    <w:basedOn w:val="813"/>
     <w:uiPriority w:val="59"/>
     <w:pPr>
       <w:spacing w:after="0" w:line="240" w:lineRule="auto"/>
@@ -3907,9 +4019,9 @@
       </w:tcPr>
     </w:tblStylePr>
   </w:style>
-  <w:style w:type="table" w:styleId="78">
+  <w:style w:type="table" w:styleId="700">
     <w:name w:val="Grid Table 4 - Accent 4"/>
-    <w:basedOn w:val="599"/>
+    <w:basedOn w:val="813"/>
     <w:uiPriority w:val="59"/>
     <w:pPr>
       <w:spacing w:after="0" w:line="240" w:lineRule="auto"/>
@@ -3988,9 +4100,9 @@
       </w:tcPr>
     </w:tblStylePr>
   </w:style>
-  <w:style w:type="table" w:styleId="79">
+  <w:style w:type="table" w:styleId="701">
     <w:name w:val="Grid Table 4 - Accent 5"/>
-    <w:basedOn w:val="599"/>
+    <w:basedOn w:val="813"/>
     <w:uiPriority w:val="59"/>
     <w:pPr>
       <w:spacing w:after="0" w:line="240" w:lineRule="auto"/>
@@ -4069,9 +4181,9 @@
       </w:tcPr>
     </w:tblStylePr>
   </w:style>
-  <w:style w:type="table" w:styleId="80">
+  <w:style w:type="table" w:styleId="702">
     <w:name w:val="Grid Table 4 - Accent 6"/>
-    <w:basedOn w:val="599"/>
+    <w:basedOn w:val="813"/>
     <w:uiPriority w:val="59"/>
     <w:pPr>
       <w:spacing w:after="0" w:line="240" w:lineRule="auto"/>
@@ -4150,9 +4262,9 @@
       </w:tcPr>
     </w:tblStylePr>
   </w:style>
-  <w:style w:type="table" w:styleId="81">
+  <w:style w:type="table" w:styleId="703">
     <w:name w:val="Grid Table 5 Dark"/>
-    <w:basedOn w:val="599"/>
+    <w:basedOn w:val="813"/>
     <w:uiPriority w:val="99"/>
     <w:pPr>
       <w:spacing w:after="0" w:line="240" w:lineRule="auto"/>
@@ -4229,9 +4341,9 @@
       </w:tcPr>
     </w:tblStylePr>
   </w:style>
-  <w:style w:type="table" w:styleId="82">
+  <w:style w:type="table" w:styleId="704">
     <w:name w:val="Grid Table 5 Dark- Accent 1"/>
-    <w:basedOn w:val="599"/>
+    <w:basedOn w:val="813"/>
     <w:uiPriority w:val="99"/>
     <w:pPr>
       <w:spacing w:after="0" w:line="240" w:lineRule="auto"/>
@@ -4308,9 +4420,9 @@
       </w:tcPr>
     </w:tblStylePr>
   </w:style>
-  <w:style w:type="table" w:styleId="83">
+  <w:style w:type="table" w:styleId="705">
     <w:name w:val="Grid Table 5 Dark - Accent 2"/>
-    <w:basedOn w:val="599"/>
+    <w:basedOn w:val="813"/>
     <w:uiPriority w:val="99"/>
     <w:pPr>
       <w:spacing w:after="0" w:line="240" w:lineRule="auto"/>
@@ -4387,9 +4499,9 @@
       </w:tcPr>
     </w:tblStylePr>
   </w:style>
-  <w:style w:type="table" w:styleId="84">
+  <w:style w:type="table" w:styleId="706">
     <w:name w:val="Grid Table 5 Dark - Accent 3"/>
-    <w:basedOn w:val="599"/>
+    <w:basedOn w:val="813"/>
     <w:uiPriority w:val="99"/>
     <w:pPr>
       <w:spacing w:after="0" w:line="240" w:lineRule="auto"/>
@@ -4466,9 +4578,9 @@
       </w:tcPr>
     </w:tblStylePr>
   </w:style>
-  <w:style w:type="table" w:styleId="85">
+  <w:style w:type="table" w:styleId="707">
     <w:name w:val="Grid Table 5 Dark- Accent 4"/>
-    <w:basedOn w:val="599"/>
+    <w:basedOn w:val="813"/>
     <w:uiPriority w:val="99"/>
     <w:pPr>
       <w:spacing w:after="0" w:line="240" w:lineRule="auto"/>
@@ -4545,9 +4657,9 @@
       </w:tcPr>
     </w:tblStylePr>
   </w:style>
-  <w:style w:type="table" w:styleId="86">
+  <w:style w:type="table" w:styleId="708">
     <w:name w:val="Grid Table 5 Dark - Accent 5"/>
-    <w:basedOn w:val="599"/>
+    <w:basedOn w:val="813"/>
     <w:uiPriority w:val="99"/>
     <w:pPr>
       <w:spacing w:after="0" w:line="240" w:lineRule="auto"/>
@@ -4624,9 +4736,9 @@
       </w:tcPr>
     </w:tblStylePr>
   </w:style>
-  <w:style w:type="table" w:styleId="87">
+  <w:style w:type="table" w:styleId="709">
     <w:name w:val="Grid Table 5 Dark - Accent 6"/>
-    <w:basedOn w:val="599"/>
+    <w:basedOn w:val="813"/>
     <w:uiPriority w:val="99"/>
     <w:pPr>
       <w:spacing w:after="0" w:line="240" w:lineRule="auto"/>
@@ -4703,9 +4815,9 @@
       </w:tcPr>
     </w:tblStylePr>
   </w:style>
-  <w:style w:type="table" w:styleId="88">
+  <w:style w:type="table" w:styleId="710">
     <w:name w:val="Grid Table 6 Colorful"/>
-    <w:basedOn w:val="599"/>
+    <w:basedOn w:val="813"/>
     <w:uiPriority w:val="99"/>
     <w:pPr>
       <w:spacing w:after="0" w:line="240" w:lineRule="auto"/>
@@ -4782,9 +4894,9 @@
       </w:rPr>
     </w:tblStylePr>
   </w:style>
-  <w:style w:type="table" w:styleId="89">
+  <w:style w:type="table" w:styleId="711">
     <w:name w:val="Grid Table 6 Colorful - Accent 1"/>
-    <w:basedOn w:val="599"/>
+    <w:basedOn w:val="813"/>
     <w:uiPriority w:val="99"/>
     <w:pPr>
       <w:spacing w:after="0" w:line="240" w:lineRule="auto"/>
@@ -4861,9 +4973,9 @@
       </w:rPr>
     </w:tblStylePr>
   </w:style>
-  <w:style w:type="table" w:styleId="90">
+  <w:style w:type="table" w:styleId="712">
     <w:name w:val="Grid Table 6 Colorful - Accent 2"/>
-    <w:basedOn w:val="599"/>
+    <w:basedOn w:val="813"/>
     <w:uiPriority w:val="99"/>
     <w:pPr>
       <w:spacing w:after="0" w:line="240" w:lineRule="auto"/>
@@ -4940,9 +5052,9 @@
       </w:rPr>
     </w:tblStylePr>
   </w:style>
-  <w:style w:type="table" w:styleId="91">
+  <w:style w:type="table" w:styleId="713">
     <w:name w:val="Grid Table 6 Colorful - Accent 3"/>
-    <w:basedOn w:val="599"/>
+    <w:basedOn w:val="813"/>
     <w:uiPriority w:val="99"/>
     <w:pPr>
       <w:spacing w:after="0" w:line="240" w:lineRule="auto"/>
@@ -5019,9 +5131,9 @@
       </w:rPr>
     </w:tblStylePr>
   </w:style>
-  <w:style w:type="table" w:styleId="92">
+  <w:style w:type="table" w:styleId="714">
     <w:name w:val="Grid Table 6 Colorful - Accent 4"/>
-    <w:basedOn w:val="599"/>
+    <w:basedOn w:val="813"/>
     <w:uiPriority w:val="99"/>
     <w:pPr>
       <w:spacing w:after="0" w:line="240" w:lineRule="auto"/>
@@ -5098,9 +5210,9 @@
       </w:rPr>
     </w:tblStylePr>
   </w:style>
-  <w:style w:type="table" w:styleId="93">
+  <w:style w:type="table" w:styleId="715">
     <w:name w:val="Grid Table 6 Colorful - Accent 5"/>
-    <w:basedOn w:val="599"/>
+    <w:basedOn w:val="813"/>
     <w:uiPriority w:val="99"/>
     <w:pPr>
       <w:spacing w:after="0" w:line="240" w:lineRule="auto"/>
@@ -5177,9 +5289,9 @@
       </w:rPr>
     </w:tblStylePr>
   </w:style>
-  <w:style w:type="table" w:styleId="94">
+  <w:style w:type="table" w:styleId="716">
     <w:name w:val="Grid Table 6 Colorful - Accent 6"/>
-    <w:basedOn w:val="599"/>
+    <w:basedOn w:val="813"/>
     <w:uiPriority w:val="99"/>
     <w:pPr>
       <w:spacing w:after="0" w:line="240" w:lineRule="auto"/>
@@ -5256,9 +5368,9 @@
       </w:rPr>
     </w:tblStylePr>
   </w:style>
-  <w:style w:type="table" w:styleId="95">
+  <w:style w:type="table" w:styleId="717">
     <w:name w:val="Grid Table 7 Colorful"/>
-    <w:basedOn w:val="599"/>
+    <w:basedOn w:val="813"/>
     <w:uiPriority w:val="99"/>
     <w:pPr>
       <w:spacing w:after="0" w:line="240" w:lineRule="auto"/>
@@ -5309,9 +5421,9 @@
       <w:tcPr>
         <w:shd w:color="ffffff"/>
         <w:tcBorders>
-          <w:top w:val="none"/>
-          <w:left w:val="none"/>
-          <w:bottom w:val="none"/>
+          <w:top w:val="none" w:color="000000" w:sz="4" w:space="0"/>
+          <w:left w:val="none" w:color="000000" w:sz="4" w:space="0"/>
+          <w:bottom w:val="none" w:color="000000" w:sz="4" w:space="0"/>
           <w:right w:val="single" w:color="000000" w:themeColor="text1" w:themeTint="80" w:sz="4" w:space="0"/>
         </w:tcBorders>
       </w:tcPr>
@@ -5326,10 +5438,10 @@
       <w:tcPr>
         <w:shd w:val="clear" w:color="ffffff" w:themeColor="light1" w:fill="ffffff" w:themeFill="light1"/>
         <w:tcBorders>
-          <w:top w:val="none"/>
-          <w:left w:val="none"/>
+          <w:top w:val="none" w:color="000000" w:sz="4" w:space="0"/>
+          <w:left w:val="none" w:color="000000" w:sz="4" w:space="0"/>
           <w:bottom w:val="single" w:color="000000" w:themeColor="text1" w:themeTint="80" w:sz="4" w:space="0"/>
-          <w:right w:val="none"/>
+          <w:right w:val="none" w:color="000000" w:sz="4" w:space="0"/>
         </w:tcBorders>
       </w:tcPr>
     </w:tblStylePr>
@@ -5343,10 +5455,10 @@
       <w:tcPr>
         <w:shd w:color="ffffff"/>
         <w:tcBorders>
-          <w:top w:val="none"/>
+          <w:top w:val="none" w:color="000000" w:sz="4" w:space="0"/>
           <w:left w:val="single" w:color="000000" w:themeColor="text1" w:themeTint="80" w:sz="4" w:space="0"/>
-          <w:bottom w:val="none"/>
-          <w:right w:val="none"/>
+          <w:bottom w:val="none" w:color="000000" w:sz="4" w:space="0"/>
+          <w:right w:val="none" w:color="000000" w:sz="4" w:space="0"/>
         </w:tcBorders>
       </w:tcPr>
     </w:tblStylePr>
@@ -5361,16 +5473,16 @@
         <w:shd w:val="clear" w:color="ffffff" w:themeColor="light1" w:fill="ffffff" w:themeFill="light1"/>
         <w:tcBorders>
           <w:top w:val="single" w:color="000000" w:themeColor="text1" w:themeTint="80" w:sz="4" w:space="0"/>
-          <w:left w:val="none"/>
-          <w:bottom w:val="none"/>
-          <w:right w:val="none"/>
-        </w:tcBorders>
-      </w:tcPr>
-    </w:tblStylePr>
-  </w:style>
-  <w:style w:type="table" w:styleId="96">
+          <w:left w:val="none" w:color="000000" w:sz="4" w:space="0"/>
+          <w:bottom w:val="none" w:color="000000" w:sz="4" w:space="0"/>
+          <w:right w:val="none" w:color="000000" w:sz="4" w:space="0"/>
+        </w:tcBorders>
+      </w:tcPr>
+    </w:tblStylePr>
+  </w:style>
+  <w:style w:type="table" w:styleId="718">
     <w:name w:val="Grid Table 7 Colorful - Accent 1"/>
-    <w:basedOn w:val="599"/>
+    <w:basedOn w:val="813"/>
     <w:uiPriority w:val="99"/>
     <w:pPr>
       <w:spacing w:after="0" w:line="240" w:lineRule="auto"/>
@@ -5421,9 +5533,9 @@
       <w:tcPr>
         <w:shd w:color="ffffff"/>
         <w:tcBorders>
-          <w:top w:val="none"/>
-          <w:left w:val="none"/>
-          <w:bottom w:val="none"/>
+          <w:top w:val="none" w:color="000000" w:sz="4" w:space="0"/>
+          <w:left w:val="none" w:color="000000" w:sz="4" w:space="0"/>
+          <w:bottom w:val="none" w:color="000000" w:sz="4" w:space="0"/>
           <w:right w:val="single" w:color="000000" w:themeColor="accent1" w:themeTint="80" w:sz="4" w:space="0"/>
         </w:tcBorders>
       </w:tcPr>
@@ -5438,10 +5550,10 @@
       <w:tcPr>
         <w:shd w:val="clear" w:color="ffffff" w:themeColor="light1" w:fill="ffffff" w:themeFill="light1"/>
         <w:tcBorders>
-          <w:top w:val="none"/>
-          <w:left w:val="none"/>
+          <w:top w:val="none" w:color="000000" w:sz="4" w:space="0"/>
+          <w:left w:val="none" w:color="000000" w:sz="4" w:space="0"/>
           <w:bottom w:val="single" w:color="000000" w:themeColor="accent1" w:themeTint="80" w:sz="4" w:space="0"/>
-          <w:right w:val="none"/>
+          <w:right w:val="none" w:color="000000" w:sz="4" w:space="0"/>
         </w:tcBorders>
       </w:tcPr>
     </w:tblStylePr>
@@ -5455,10 +5567,10 @@
       <w:tcPr>
         <w:shd w:color="ffffff"/>
         <w:tcBorders>
-          <w:top w:val="none"/>
+          <w:top w:val="none" w:color="000000" w:sz="4" w:space="0"/>
           <w:left w:val="single" w:color="000000" w:themeColor="accent1" w:themeTint="80" w:sz="4" w:space="0"/>
-          <w:bottom w:val="none"/>
-          <w:right w:val="none"/>
+          <w:bottom w:val="none" w:color="000000" w:sz="4" w:space="0"/>
+          <w:right w:val="none" w:color="000000" w:sz="4" w:space="0"/>
         </w:tcBorders>
       </w:tcPr>
     </w:tblStylePr>
@@ -5473,16 +5585,16 @@
         <w:shd w:val="clear" w:color="ffffff" w:themeColor="light1" w:fill="ffffff" w:themeFill="light1"/>
         <w:tcBorders>
           <w:top w:val="single" w:color="000000" w:themeColor="accent1" w:themeTint="80" w:sz="4" w:space="0"/>
-          <w:left w:val="none"/>
-          <w:bottom w:val="none"/>
-          <w:right w:val="none"/>
-        </w:tcBorders>
-      </w:tcPr>
-    </w:tblStylePr>
-  </w:style>
-  <w:style w:type="table" w:styleId="97">
+          <w:left w:val="none" w:color="000000" w:sz="4" w:space="0"/>
+          <w:bottom w:val="none" w:color="000000" w:sz="4" w:space="0"/>
+          <w:right w:val="none" w:color="000000" w:sz="4" w:space="0"/>
+        </w:tcBorders>
+      </w:tcPr>
+    </w:tblStylePr>
+  </w:style>
+  <w:style w:type="table" w:styleId="719">
     <w:name w:val="Grid Table 7 Colorful - Accent 2"/>
-    <w:basedOn w:val="599"/>
+    <w:basedOn w:val="813"/>
     <w:uiPriority w:val="99"/>
     <w:pPr>
       <w:spacing w:after="0" w:line="240" w:lineRule="auto"/>
@@ -5533,9 +5645,9 @@
       <w:tcPr>
         <w:shd w:color="ffffff"/>
         <w:tcBorders>
-          <w:top w:val="none"/>
-          <w:left w:val="none"/>
-          <w:bottom w:val="none"/>
+          <w:top w:val="none" w:color="000000" w:sz="4" w:space="0"/>
+          <w:left w:val="none" w:color="000000" w:sz="4" w:space="0"/>
+          <w:bottom w:val="none" w:color="000000" w:sz="4" w:space="0"/>
           <w:right w:val="single" w:color="000000" w:themeColor="accent2" w:themeTint="97" w:sz="4" w:space="0"/>
         </w:tcBorders>
       </w:tcPr>
@@ -5550,10 +5662,10 @@
       <w:tcPr>
         <w:shd w:val="clear" w:color="ffffff" w:themeColor="light1" w:fill="ffffff" w:themeFill="light1"/>
         <w:tcBorders>
-          <w:top w:val="none"/>
-          <w:left w:val="none"/>
+          <w:top w:val="none" w:color="000000" w:sz="4" w:space="0"/>
+          <w:left w:val="none" w:color="000000" w:sz="4" w:space="0"/>
           <w:bottom w:val="single" w:color="000000" w:themeColor="accent2" w:themeTint="97" w:sz="4" w:space="0"/>
-          <w:right w:val="none"/>
+          <w:right w:val="none" w:color="000000" w:sz="4" w:space="0"/>
         </w:tcBorders>
       </w:tcPr>
     </w:tblStylePr>
@@ -5567,10 +5679,10 @@
       <w:tcPr>
         <w:shd w:color="ffffff"/>
         <w:tcBorders>
-          <w:top w:val="none"/>
+          <w:top w:val="none" w:color="000000" w:sz="4" w:space="0"/>
           <w:left w:val="single" w:color="000000" w:themeColor="accent2" w:themeTint="97" w:sz="4" w:space="0"/>
-          <w:bottom w:val="none"/>
-          <w:right w:val="none"/>
+          <w:bottom w:val="none" w:color="000000" w:sz="4" w:space="0"/>
+          <w:right w:val="none" w:color="000000" w:sz="4" w:space="0"/>
         </w:tcBorders>
       </w:tcPr>
     </w:tblStylePr>
@@ -5585,16 +5697,16 @@
         <w:shd w:val="clear" w:color="ffffff" w:themeColor="light1" w:fill="ffffff" w:themeFill="light1"/>
         <w:tcBorders>
           <w:top w:val="single" w:color="000000" w:themeColor="accent2" w:themeTint="97" w:sz="4" w:space="0"/>
-          <w:left w:val="none"/>
-          <w:bottom w:val="none"/>
-          <w:right w:val="none"/>
-        </w:tcBorders>
-      </w:tcPr>
-    </w:tblStylePr>
-  </w:style>
-  <w:style w:type="table" w:styleId="98">
+          <w:left w:val="none" w:color="000000" w:sz="4" w:space="0"/>
+          <w:bottom w:val="none" w:color="000000" w:sz="4" w:space="0"/>
+          <w:right w:val="none" w:color="000000" w:sz="4" w:space="0"/>
+        </w:tcBorders>
+      </w:tcPr>
+    </w:tblStylePr>
+  </w:style>
+  <w:style w:type="table" w:styleId="720">
     <w:name w:val="Grid Table 7 Colorful - Accent 3"/>
-    <w:basedOn w:val="599"/>
+    <w:basedOn w:val="813"/>
     <w:uiPriority w:val="99"/>
     <w:pPr>
       <w:spacing w:after="0" w:line="240" w:lineRule="auto"/>
@@ -5645,9 +5757,9 @@
       <w:tcPr>
         <w:shd w:color="ffffff"/>
         <w:tcBorders>
-          <w:top w:val="none"/>
-          <w:left w:val="none"/>
-          <w:bottom w:val="none"/>
+          <w:top w:val="none" w:color="000000" w:sz="4" w:space="0"/>
+          <w:left w:val="none" w:color="000000" w:sz="4" w:space="0"/>
+          <w:bottom w:val="none" w:color="000000" w:sz="4" w:space="0"/>
           <w:right w:val="single" w:color="000000" w:themeColor="accent3" w:themeTint="FE" w:sz="4" w:space="0"/>
         </w:tcBorders>
       </w:tcPr>
@@ -5662,10 +5774,10 @@
       <w:tcPr>
         <w:shd w:val="clear" w:color="ffffff" w:themeColor="light1" w:fill="ffffff" w:themeFill="light1"/>
         <w:tcBorders>
-          <w:top w:val="none"/>
-          <w:left w:val="none"/>
+          <w:top w:val="none" w:color="000000" w:sz="4" w:space="0"/>
+          <w:left w:val="none" w:color="000000" w:sz="4" w:space="0"/>
           <w:bottom w:val="single" w:color="000000" w:themeColor="accent3" w:themeTint="FE" w:sz="4" w:space="0"/>
-          <w:right w:val="none"/>
+          <w:right w:val="none" w:color="000000" w:sz="4" w:space="0"/>
         </w:tcBorders>
       </w:tcPr>
     </w:tblStylePr>
@@ -5679,10 +5791,10 @@
       <w:tcPr>
         <w:shd w:color="ffffff"/>
         <w:tcBorders>
-          <w:top w:val="none"/>
+          <w:top w:val="none" w:color="000000" w:sz="4" w:space="0"/>
           <w:left w:val="single" w:color="000000" w:themeColor="accent3" w:themeTint="FE" w:sz="4" w:space="0"/>
-          <w:bottom w:val="none"/>
-          <w:right w:val="none"/>
+          <w:bottom w:val="none" w:color="000000" w:sz="4" w:space="0"/>
+          <w:right w:val="none" w:color="000000" w:sz="4" w:space="0"/>
         </w:tcBorders>
       </w:tcPr>
     </w:tblStylePr>
@@ -5697,16 +5809,16 @@
         <w:shd w:val="clear" w:color="ffffff" w:themeColor="light1" w:fill="ffffff" w:themeFill="light1"/>
         <w:tcBorders>
           <w:top w:val="single" w:color="000000" w:themeColor="accent3" w:themeTint="FE" w:sz="4" w:space="0"/>
-          <w:left w:val="none"/>
-          <w:bottom w:val="none"/>
-          <w:right w:val="none"/>
-        </w:tcBorders>
-      </w:tcPr>
-    </w:tblStylePr>
-  </w:style>
-  <w:style w:type="table" w:styleId="99">
+          <w:left w:val="none" w:color="000000" w:sz="4" w:space="0"/>
+          <w:bottom w:val="none" w:color="000000" w:sz="4" w:space="0"/>
+          <w:right w:val="none" w:color="000000" w:sz="4" w:space="0"/>
+        </w:tcBorders>
+      </w:tcPr>
+    </w:tblStylePr>
+  </w:style>
+  <w:style w:type="table" w:styleId="721">
     <w:name w:val="Grid Table 7 Colorful - Accent 4"/>
-    <w:basedOn w:val="599"/>
+    <w:basedOn w:val="813"/>
     <w:uiPriority w:val="99"/>
     <w:pPr>
       <w:spacing w:after="0" w:line="240" w:lineRule="auto"/>
@@ -5757,9 +5869,9 @@
       <w:tcPr>
         <w:shd w:color="ffffff"/>
         <w:tcBorders>
-          <w:top w:val="none"/>
-          <w:left w:val="none"/>
-          <w:bottom w:val="none"/>
+          <w:top w:val="none" w:color="000000" w:sz="4" w:space="0"/>
+          <w:left w:val="none" w:color="000000" w:sz="4" w:space="0"/>
+          <w:bottom w:val="none" w:color="000000" w:sz="4" w:space="0"/>
           <w:right w:val="single" w:color="000000" w:themeColor="accent4" w:themeTint="9A" w:sz="4" w:space="0"/>
         </w:tcBorders>
       </w:tcPr>
@@ -5774,10 +5886,10 @@
       <w:tcPr>
         <w:shd w:val="clear" w:color="ffffff" w:themeColor="light1" w:fill="ffffff" w:themeFill="light1"/>
         <w:tcBorders>
-          <w:top w:val="none"/>
-          <w:left w:val="none"/>
+          <w:top w:val="none" w:color="000000" w:sz="4" w:space="0"/>
+          <w:left w:val="none" w:color="000000" w:sz="4" w:space="0"/>
           <w:bottom w:val="single" w:color="000000" w:themeColor="accent4" w:themeTint="9A" w:sz="4" w:space="0"/>
-          <w:right w:val="none"/>
+          <w:right w:val="none" w:color="000000" w:sz="4" w:space="0"/>
         </w:tcBorders>
       </w:tcPr>
     </w:tblStylePr>
@@ -5791,10 +5903,10 @@
       <w:tcPr>
         <w:shd w:color="ffffff"/>
         <w:tcBorders>
-          <w:top w:val="none"/>
+          <w:top w:val="none" w:color="000000" w:sz="4" w:space="0"/>
           <w:left w:val="single" w:color="000000" w:themeColor="accent4" w:themeTint="9A" w:sz="4" w:space="0"/>
-          <w:bottom w:val="none"/>
-          <w:right w:val="none"/>
+          <w:bottom w:val="none" w:color="000000" w:sz="4" w:space="0"/>
+          <w:right w:val="none" w:color="000000" w:sz="4" w:space="0"/>
         </w:tcBorders>
       </w:tcPr>
     </w:tblStylePr>
@@ -5809,16 +5921,16 @@
         <w:shd w:val="clear" w:color="ffffff" w:themeColor="light1" w:fill="ffffff" w:themeFill="light1"/>
         <w:tcBorders>
           <w:top w:val="single" w:color="000000" w:themeColor="accent4" w:themeTint="9A" w:sz="4" w:space="0"/>
-          <w:left w:val="none"/>
-          <w:bottom w:val="none"/>
-          <w:right w:val="none"/>
-        </w:tcBorders>
-      </w:tcPr>
-    </w:tblStylePr>
-  </w:style>
-  <w:style w:type="table" w:styleId="100">
+          <w:left w:val="none" w:color="000000" w:sz="4" w:space="0"/>
+          <w:bottom w:val="none" w:color="000000" w:sz="4" w:space="0"/>
+          <w:right w:val="none" w:color="000000" w:sz="4" w:space="0"/>
+        </w:tcBorders>
+      </w:tcPr>
+    </w:tblStylePr>
+  </w:style>
+  <w:style w:type="table" w:styleId="722">
     <w:name w:val="Grid Table 7 Colorful - Accent 5"/>
-    <w:basedOn w:val="599"/>
+    <w:basedOn w:val="813"/>
     <w:uiPriority w:val="99"/>
     <w:pPr>
       <w:spacing w:after="0" w:line="240" w:lineRule="auto"/>
@@ -5869,9 +5981,9 @@
       <w:tcPr>
         <w:shd w:color="ffffff"/>
         <w:tcBorders>
-          <w:top w:val="none"/>
-          <w:left w:val="none"/>
-          <w:bottom w:val="none"/>
+          <w:top w:val="none" w:color="000000" w:sz="4" w:space="0"/>
+          <w:left w:val="none" w:color="000000" w:sz="4" w:space="0"/>
+          <w:bottom w:val="none" w:color="000000" w:sz="4" w:space="0"/>
           <w:right w:val="single" w:color="000000" w:themeColor="accent5" w:themeTint="90" w:sz="4" w:space="0"/>
         </w:tcBorders>
       </w:tcPr>
@@ -5886,10 +5998,10 @@
       <w:tcPr>
         <w:shd w:val="clear" w:color="ffffff" w:themeColor="light1" w:fill="ffffff" w:themeFill="light1"/>
         <w:tcBorders>
-          <w:top w:val="none"/>
-          <w:left w:val="none"/>
+          <w:top w:val="none" w:color="000000" w:sz="4" w:space="0"/>
+          <w:left w:val="none" w:color="000000" w:sz="4" w:space="0"/>
           <w:bottom w:val="single" w:color="000000" w:themeColor="accent5" w:themeTint="90" w:sz="4" w:space="0"/>
-          <w:right w:val="none"/>
+          <w:right w:val="none" w:color="000000" w:sz="4" w:space="0"/>
         </w:tcBorders>
       </w:tcPr>
     </w:tblStylePr>
@@ -5903,10 +6015,10 @@
       <w:tcPr>
         <w:shd w:color="ffffff"/>
         <w:tcBorders>
-          <w:top w:val="none"/>
+          <w:top w:val="none" w:color="000000" w:sz="4" w:space="0"/>
           <w:left w:val="single" w:color="000000" w:themeColor="accent5" w:themeTint="90" w:sz="4" w:space="0"/>
-          <w:bottom w:val="none"/>
-          <w:right w:val="none"/>
+          <w:bottom w:val="none" w:color="000000" w:sz="4" w:space="0"/>
+          <w:right w:val="none" w:color="000000" w:sz="4" w:space="0"/>
         </w:tcBorders>
       </w:tcPr>
     </w:tblStylePr>
@@ -5921,16 +6033,16 @@
         <w:shd w:val="clear" w:color="ffffff" w:themeColor="light1" w:fill="ffffff" w:themeFill="light1"/>
         <w:tcBorders>
           <w:top w:val="single" w:color="000000" w:themeColor="accent5" w:themeTint="90" w:sz="4" w:space="0"/>
-          <w:left w:val="none"/>
-          <w:bottom w:val="none"/>
-          <w:right w:val="none"/>
-        </w:tcBorders>
-      </w:tcPr>
-    </w:tblStylePr>
-  </w:style>
-  <w:style w:type="table" w:styleId="101">
+          <w:left w:val="none" w:color="000000" w:sz="4" w:space="0"/>
+          <w:bottom w:val="none" w:color="000000" w:sz="4" w:space="0"/>
+          <w:right w:val="none" w:color="000000" w:sz="4" w:space="0"/>
+        </w:tcBorders>
+      </w:tcPr>
+    </w:tblStylePr>
+  </w:style>
+  <w:style w:type="table" w:styleId="723">
     <w:name w:val="Grid Table 7 Colorful - Accent 6"/>
-    <w:basedOn w:val="599"/>
+    <w:basedOn w:val="813"/>
     <w:uiPriority w:val="99"/>
     <w:pPr>
       <w:spacing w:after="0" w:line="240" w:lineRule="auto"/>
@@ -5981,9 +6093,9 @@
       <w:tcPr>
         <w:shd w:color="ffffff"/>
         <w:tcBorders>
-          <w:top w:val="none"/>
-          <w:left w:val="none"/>
-          <w:bottom w:val="none"/>
+          <w:top w:val="none" w:color="000000" w:sz="4" w:space="0"/>
+          <w:left w:val="none" w:color="000000" w:sz="4" w:space="0"/>
+          <w:bottom w:val="none" w:color="000000" w:sz="4" w:space="0"/>
           <w:right w:val="single" w:color="000000" w:themeColor="accent6" w:themeTint="90" w:sz="4" w:space="0"/>
         </w:tcBorders>
       </w:tcPr>
@@ -5998,10 +6110,10 @@
       <w:tcPr>
         <w:shd w:val="clear" w:color="ffffff" w:themeColor="light1" w:fill="ffffff" w:themeFill="light1"/>
         <w:tcBorders>
-          <w:top w:val="none"/>
-          <w:left w:val="none"/>
+          <w:top w:val="none" w:color="000000" w:sz="4" w:space="0"/>
+          <w:left w:val="none" w:color="000000" w:sz="4" w:space="0"/>
           <w:bottom w:val="single" w:color="000000" w:themeColor="accent6" w:themeTint="90" w:sz="4" w:space="0"/>
-          <w:right w:val="none"/>
+          <w:right w:val="none" w:color="000000" w:sz="4" w:space="0"/>
         </w:tcBorders>
       </w:tcPr>
     </w:tblStylePr>
@@ -6015,10 +6127,10 @@
       <w:tcPr>
         <w:shd w:color="ffffff"/>
         <w:tcBorders>
-          <w:top w:val="none"/>
+          <w:top w:val="none" w:color="000000" w:sz="4" w:space="0"/>
           <w:left w:val="single" w:color="000000" w:themeColor="accent6" w:themeTint="90" w:sz="4" w:space="0"/>
-          <w:bottom w:val="none"/>
-          <w:right w:val="none"/>
+          <w:bottom w:val="none" w:color="000000" w:sz="4" w:space="0"/>
+          <w:right w:val="none" w:color="000000" w:sz="4" w:space="0"/>
         </w:tcBorders>
       </w:tcPr>
     </w:tblStylePr>
@@ -6033,16 +6145,16 @@
         <w:shd w:val="clear" w:color="ffffff" w:themeColor="light1" w:fill="ffffff" w:themeFill="light1"/>
         <w:tcBorders>
           <w:top w:val="single" w:color="000000" w:themeColor="accent6" w:themeTint="90" w:sz="4" w:space="0"/>
-          <w:left w:val="none"/>
-          <w:bottom w:val="none"/>
-          <w:right w:val="none"/>
-        </w:tcBorders>
-      </w:tcPr>
-    </w:tblStylePr>
-  </w:style>
-  <w:style w:type="table" w:styleId="102">
+          <w:left w:val="none" w:color="000000" w:sz="4" w:space="0"/>
+          <w:bottom w:val="none" w:color="000000" w:sz="4" w:space="0"/>
+          <w:right w:val="none" w:color="000000" w:sz="4" w:space="0"/>
+        </w:tcBorders>
+      </w:tcPr>
+    </w:tblStylePr>
+  </w:style>
+  <w:style w:type="table" w:styleId="724">
     <w:name w:val="List Table 1 Light"/>
-    <w:basedOn w:val="599"/>
+    <w:basedOn w:val="813"/>
     <w:uiPriority w:val="99"/>
     <w:pPr>
       <w:spacing w:after="0" w:line="240" w:lineRule="auto"/>
@@ -6103,9 +6215,9 @@
       </w:tcPr>
     </w:tblStylePr>
   </w:style>
-  <w:style w:type="table" w:styleId="103">
+  <w:style w:type="table" w:styleId="725">
     <w:name w:val="List Table 1 Light - Accent 1"/>
-    <w:basedOn w:val="599"/>
+    <w:basedOn w:val="813"/>
     <w:uiPriority w:val="99"/>
     <w:pPr>
       <w:spacing w:after="0" w:line="240" w:lineRule="auto"/>
@@ -6166,9 +6278,9 @@
       </w:tcPr>
     </w:tblStylePr>
   </w:style>
-  <w:style w:type="table" w:styleId="104">
+  <w:style w:type="table" w:styleId="726">
     <w:name w:val="List Table 1 Light - Accent 2"/>
-    <w:basedOn w:val="599"/>
+    <w:basedOn w:val="813"/>
     <w:uiPriority w:val="99"/>
     <w:pPr>
       <w:spacing w:after="0" w:line="240" w:lineRule="auto"/>
@@ -6229,9 +6341,9 @@
       </w:tcPr>
     </w:tblStylePr>
   </w:style>
-  <w:style w:type="table" w:styleId="105">
+  <w:style w:type="table" w:styleId="727">
     <w:name w:val="List Table 1 Light - Accent 3"/>
-    <w:basedOn w:val="599"/>
+    <w:basedOn w:val="813"/>
     <w:uiPriority w:val="99"/>
     <w:pPr>
       <w:spacing w:after="0" w:line="240" w:lineRule="auto"/>
@@ -6292,9 +6404,9 @@
       </w:tcPr>
     </w:tblStylePr>
   </w:style>
-  <w:style w:type="table" w:styleId="106">
+  <w:style w:type="table" w:styleId="728">
     <w:name w:val="List Table 1 Light - Accent 4"/>
-    <w:basedOn w:val="599"/>
+    <w:basedOn w:val="813"/>
     <w:uiPriority w:val="99"/>
     <w:pPr>
       <w:spacing w:after="0" w:line="240" w:lineRule="auto"/>
@@ -6355,9 +6467,9 @@
       </w:tcPr>
     </w:tblStylePr>
   </w:style>
-  <w:style w:type="table" w:styleId="107">
+  <w:style w:type="table" w:styleId="729">
     <w:name w:val="List Table 1 Light - Accent 5"/>
-    <w:basedOn w:val="599"/>
+    <w:basedOn w:val="813"/>
     <w:uiPriority w:val="99"/>
     <w:pPr>
       <w:spacing w:after="0" w:line="240" w:lineRule="auto"/>
@@ -6418,9 +6530,9 @@
       </w:tcPr>
     </w:tblStylePr>
   </w:style>
-  <w:style w:type="table" w:styleId="108">
+  <w:style w:type="table" w:styleId="730">
     <w:name w:val="List Table 1 Light - Accent 6"/>
-    <w:basedOn w:val="599"/>
+    <w:basedOn w:val="813"/>
     <w:uiPriority w:val="99"/>
     <w:pPr>
       <w:spacing w:after="0" w:line="240" w:lineRule="auto"/>
@@ -6481,9 +6593,9 @@
       </w:tcPr>
     </w:tblStylePr>
   </w:style>
-  <w:style w:type="table" w:styleId="109">
+  <w:style w:type="table" w:styleId="731">
     <w:name w:val="List Table 2"/>
-    <w:basedOn w:val="599"/>
+    <w:basedOn w:val="813"/>
     <w:uiPriority w:val="99"/>
     <w:pPr>
       <w:spacing w:after="0" w:line="240" w:lineRule="auto"/>
@@ -6567,9 +6679,9 @@
       </w:tcPr>
     </w:tblStylePr>
   </w:style>
-  <w:style w:type="table" w:styleId="110">
+  <w:style w:type="table" w:styleId="732">
     <w:name w:val="List Table 2 - Accent 1"/>
-    <w:basedOn w:val="599"/>
+    <w:basedOn w:val="813"/>
     <w:uiPriority w:val="99"/>
     <w:pPr>
       <w:spacing w:after="0" w:line="240" w:lineRule="auto"/>
@@ -6653,9 +6765,9 @@
       </w:tcPr>
     </w:tblStylePr>
   </w:style>
-  <w:style w:type="table" w:styleId="111">
+  <w:style w:type="table" w:styleId="733">
     <w:name w:val="List Table 2 - Accent 2"/>
-    <w:basedOn w:val="599"/>
+    <w:basedOn w:val="813"/>
     <w:uiPriority w:val="99"/>
     <w:pPr>
       <w:spacing w:after="0" w:line="240" w:lineRule="auto"/>
@@ -6739,9 +6851,9 @@
       </w:tcPr>
     </w:tblStylePr>
   </w:style>
-  <w:style w:type="table" w:styleId="112">
+  <w:style w:type="table" w:styleId="734">
     <w:name w:val="List Table 2 - Accent 3"/>
-    <w:basedOn w:val="599"/>
+    <w:basedOn w:val="813"/>
     <w:uiPriority w:val="99"/>
     <w:pPr>
       <w:spacing w:after="0" w:line="240" w:lineRule="auto"/>
@@ -6825,9 +6937,9 @@
       </w:tcPr>
     </w:tblStylePr>
   </w:style>
-  <w:style w:type="table" w:styleId="113">
+  <w:style w:type="table" w:styleId="735">
     <w:name w:val="List Table 2 - Accent 4"/>
-    <w:basedOn w:val="599"/>
+    <w:basedOn w:val="813"/>
     <w:uiPriority w:val="99"/>
     <w:pPr>
       <w:spacing w:after="0" w:line="240" w:lineRule="auto"/>
@@ -6911,9 +7023,9 @@
       </w:tcPr>
     </w:tblStylePr>
   </w:style>
-  <w:style w:type="table" w:styleId="114">
+  <w:style w:type="table" w:styleId="736">
     <w:name w:val="List Table 2 - Accent 5"/>
-    <w:basedOn w:val="599"/>
+    <w:basedOn w:val="813"/>
     <w:uiPriority w:val="99"/>
     <w:pPr>
       <w:spacing w:after="0" w:line="240" w:lineRule="auto"/>
@@ -6997,9 +7109,9 @@
       </w:tcPr>
     </w:tblStylePr>
   </w:style>
-  <w:style w:type="table" w:styleId="115">
+  <w:style w:type="table" w:styleId="737">
     <w:name w:val="List Table 2 - Accent 6"/>
-    <w:basedOn w:val="599"/>
+    <w:basedOn w:val="813"/>
     <w:uiPriority w:val="99"/>
     <w:pPr>
       <w:spacing w:after="0" w:line="240" w:lineRule="auto"/>
@@ -7083,9 +7195,9 @@
       </w:tcPr>
     </w:tblStylePr>
   </w:style>
-  <w:style w:type="table" w:styleId="116">
+  <w:style w:type="table" w:styleId="738">
     <w:name w:val="List Table 3"/>
-    <w:basedOn w:val="599"/>
+    <w:basedOn w:val="813"/>
     <w:uiPriority w:val="99"/>
     <w:pPr>
       <w:spacing w:after="0" w:line="240" w:lineRule="auto"/>
@@ -7157,9 +7269,9 @@
       </w:rPr>
     </w:tblStylePr>
   </w:style>
-  <w:style w:type="table" w:styleId="117">
+  <w:style w:type="table" w:styleId="739">
     <w:name w:val="List Table 3 - Accent 1"/>
-    <w:basedOn w:val="599"/>
+    <w:basedOn w:val="813"/>
     <w:uiPriority w:val="99"/>
     <w:pPr>
       <w:spacing w:after="0" w:line="240" w:lineRule="auto"/>
@@ -7231,9 +7343,9 @@
       </w:rPr>
     </w:tblStylePr>
   </w:style>
-  <w:style w:type="table" w:styleId="118">
+  <w:style w:type="table" w:styleId="740">
     <w:name w:val="List Table 3 - Accent 2"/>
-    <w:basedOn w:val="599"/>
+    <w:basedOn w:val="813"/>
     <w:uiPriority w:val="99"/>
     <w:pPr>
       <w:spacing w:after="0" w:line="240" w:lineRule="auto"/>
@@ -7305,9 +7417,9 @@
       </w:rPr>
     </w:tblStylePr>
   </w:style>
-  <w:style w:type="table" w:styleId="119">
+  <w:style w:type="table" w:styleId="741">
     <w:name w:val="List Table 3 - Accent 3"/>
-    <w:basedOn w:val="599"/>
+    <w:basedOn w:val="813"/>
     <w:uiPriority w:val="99"/>
     <w:pPr>
       <w:spacing w:after="0" w:line="240" w:lineRule="auto"/>
@@ -7379,9 +7491,9 @@
       </w:rPr>
     </w:tblStylePr>
   </w:style>
-  <w:style w:type="table" w:styleId="120">
+  <w:style w:type="table" w:styleId="742">
     <w:name w:val="List Table 3 - Accent 4"/>
-    <w:basedOn w:val="599"/>
+    <w:basedOn w:val="813"/>
     <w:uiPriority w:val="99"/>
     <w:pPr>
       <w:spacing w:after="0" w:line="240" w:lineRule="auto"/>
@@ -7453,9 +7565,9 @@
       </w:rPr>
     </w:tblStylePr>
   </w:style>
-  <w:style w:type="table" w:styleId="121">
+  <w:style w:type="table" w:styleId="743">
     <w:name w:val="List Table 3 - Accent 5"/>
-    <w:basedOn w:val="599"/>
+    <w:basedOn w:val="813"/>
     <w:uiPriority w:val="99"/>
     <w:pPr>
       <w:spacing w:after="0" w:line="240" w:lineRule="auto"/>
@@ -7527,9 +7639,9 @@
       </w:rPr>
     </w:tblStylePr>
   </w:style>
-  <w:style w:type="table" w:styleId="122">
+  <w:style w:type="table" w:styleId="744">
     <w:name w:val="List Table 3 - Accent 6"/>
-    <w:basedOn w:val="599"/>
+    <w:basedOn w:val="813"/>
     <w:uiPriority w:val="99"/>
     <w:pPr>
       <w:spacing w:after="0" w:line="240" w:lineRule="auto"/>
@@ -7601,9 +7713,9 @@
       </w:rPr>
     </w:tblStylePr>
   </w:style>
-  <w:style w:type="table" w:styleId="123">
+  <w:style w:type="table" w:styleId="745">
     <w:name w:val="List Table 4"/>
-    <w:basedOn w:val="599"/>
+    <w:basedOn w:val="813"/>
     <w:uiPriority w:val="99"/>
     <w:pPr>
       <w:spacing w:after="0" w:line="240" w:lineRule="auto"/>
@@ -7670,9 +7782,9 @@
       </w:rPr>
     </w:tblStylePr>
   </w:style>
-  <w:style w:type="table" w:styleId="124">
+  <w:style w:type="table" w:styleId="746">
     <w:name w:val="List Table 4 - Accent 1"/>
-    <w:basedOn w:val="599"/>
+    <w:basedOn w:val="813"/>
     <w:uiPriority w:val="99"/>
     <w:pPr>
       <w:spacing w:after="0" w:line="240" w:lineRule="auto"/>
@@ -7739,9 +7851,9 @@
       </w:rPr>
     </w:tblStylePr>
   </w:style>
-  <w:style w:type="table" w:styleId="125">
+  <w:style w:type="table" w:styleId="747">
     <w:name w:val="List Table 4 - Accent 2"/>
-    <w:basedOn w:val="599"/>
+    <w:basedOn w:val="813"/>
     <w:uiPriority w:val="99"/>
     <w:pPr>
       <w:spacing w:after="0" w:line="240" w:lineRule="auto"/>
@@ -7808,9 +7920,9 @@
       </w:rPr>
     </w:tblStylePr>
   </w:style>
-  <w:style w:type="table" w:styleId="126">
+  <w:style w:type="table" w:styleId="748">
     <w:name w:val="List Table 4 - Accent 3"/>
-    <w:basedOn w:val="599"/>
+    <w:basedOn w:val="813"/>
     <w:uiPriority w:val="99"/>
     <w:pPr>
       <w:spacing w:after="0" w:line="240" w:lineRule="auto"/>
@@ -7877,9 +7989,9 @@
       </w:rPr>
     </w:tblStylePr>
   </w:style>
-  <w:style w:type="table" w:styleId="127">
+  <w:style w:type="table" w:styleId="749">
     <w:name w:val="List Table 4 - Accent 4"/>
-    <w:basedOn w:val="599"/>
+    <w:basedOn w:val="813"/>
     <w:uiPriority w:val="99"/>
     <w:pPr>
       <w:spacing w:after="0" w:line="240" w:lineRule="auto"/>
@@ -7946,9 +8058,9 @@
       </w:rPr>
     </w:tblStylePr>
   </w:style>
-  <w:style w:type="table" w:styleId="128">
+  <w:style w:type="table" w:styleId="750">
     <w:name w:val="List Table 4 - Accent 5"/>
-    <w:basedOn w:val="599"/>
+    <w:basedOn w:val="813"/>
     <w:uiPriority w:val="99"/>
     <w:pPr>
       <w:spacing w:after="0" w:line="240" w:lineRule="auto"/>
@@ -8015,9 +8127,9 @@
       </w:rPr>
     </w:tblStylePr>
   </w:style>
-  <w:style w:type="table" w:styleId="129">
+  <w:style w:type="table" w:styleId="751">
     <w:name w:val="List Table 4 - Accent 6"/>
-    <w:basedOn w:val="599"/>
+    <w:basedOn w:val="813"/>
     <w:uiPriority w:val="99"/>
     <w:pPr>
       <w:spacing w:after="0" w:line="240" w:lineRule="auto"/>
@@ -8084,9 +8196,9 @@
       </w:rPr>
     </w:tblStylePr>
   </w:style>
-  <w:style w:type="table" w:styleId="130">
+  <w:style w:type="table" w:styleId="752">
     <w:name w:val="List Table 5 Dark"/>
-    <w:basedOn w:val="599"/>
+    <w:basedOn w:val="813"/>
     <w:uiPriority w:val="99"/>
     <w:pPr>
       <w:spacing w:after="0" w:line="240" w:lineRule="auto"/>
@@ -8191,9 +8303,9 @@
       </w:rPr>
     </w:tblStylePr>
   </w:style>
-  <w:style w:type="table" w:styleId="131">
+  <w:style w:type="table" w:styleId="753">
     <w:name w:val="List Table 5 Dark - Accent 1"/>
-    <w:basedOn w:val="599"/>
+    <w:basedOn w:val="813"/>
     <w:uiPriority w:val="99"/>
     <w:pPr>
       <w:spacing w:after="0" w:line="240" w:lineRule="auto"/>
@@ -8298,9 +8410,9 @@
       </w:rPr>
     </w:tblStylePr>
   </w:style>
-  <w:style w:type="table" w:styleId="132">
+  <w:style w:type="table" w:styleId="754">
     <w:name w:val="List Table 5 Dark - Accent 2"/>
-    <w:basedOn w:val="599"/>
+    <w:basedOn w:val="813"/>
     <w:uiPriority w:val="99"/>
     <w:pPr>
       <w:spacing w:after="0" w:line="240" w:lineRule="auto"/>
@@ -8405,9 +8517,9 @@
       </w:rPr>
     </w:tblStylePr>
   </w:style>
-  <w:style w:type="table" w:styleId="133">
+  <w:style w:type="table" w:styleId="755">
     <w:name w:val="List Table 5 Dark - Accent 3"/>
-    <w:basedOn w:val="599"/>
+    <w:basedOn w:val="813"/>
     <w:uiPriority w:val="99"/>
     <w:pPr>
       <w:spacing w:after="0" w:line="240" w:lineRule="auto"/>
@@ -8512,9 +8624,9 @@
       </w:rPr>
     </w:tblStylePr>
   </w:style>
-  <w:style w:type="table" w:styleId="134">
+  <w:style w:type="table" w:styleId="756">
     <w:name w:val="List Table 5 Dark - Accent 4"/>
-    <w:basedOn w:val="599"/>
+    <w:basedOn w:val="813"/>
     <w:uiPriority w:val="99"/>
     <w:pPr>
       <w:spacing w:after="0" w:line="240" w:lineRule="auto"/>
@@ -8619,9 +8731,9 @@
       </w:rPr>
     </w:tblStylePr>
   </w:style>
-  <w:style w:type="table" w:styleId="135">
+  <w:style w:type="table" w:styleId="757">
     <w:name w:val="List Table 5 Dark - Accent 5"/>
-    <w:basedOn w:val="599"/>
+    <w:basedOn w:val="813"/>
     <w:uiPriority w:val="99"/>
     <w:pPr>
       <w:spacing w:after="0" w:line="240" w:lineRule="auto"/>
@@ -8726,9 +8838,9 @@
       </w:rPr>
     </w:tblStylePr>
   </w:style>
-  <w:style w:type="table" w:styleId="136">
+  <w:style w:type="table" w:styleId="758">
     <w:name w:val="List Table 5 Dark - Accent 6"/>
-    <w:basedOn w:val="599"/>
+    <w:basedOn w:val="813"/>
     <w:uiPriority w:val="99"/>
     <w:pPr>
       <w:spacing w:after="0" w:line="240" w:lineRule="auto"/>
@@ -8833,9 +8945,9 @@
       </w:rPr>
     </w:tblStylePr>
   </w:style>
-  <w:style w:type="table" w:styleId="137">
+  <w:style w:type="table" w:styleId="759">
     <w:name w:val="List Table 6 Colorful"/>
-    <w:basedOn w:val="599"/>
+    <w:basedOn w:val="813"/>
     <w:uiPriority w:val="99"/>
     <w:pPr>
       <w:spacing w:after="0" w:line="240" w:lineRule="auto"/>
@@ -8906,9 +9018,9 @@
       </w:tcPr>
     </w:tblStylePr>
   </w:style>
-  <w:style w:type="table" w:styleId="138">
+  <w:style w:type="table" w:styleId="760">
     <w:name w:val="List Table 6 Colorful - Accent 1"/>
-    <w:basedOn w:val="599"/>
+    <w:basedOn w:val="813"/>
     <w:uiPriority w:val="99"/>
     <w:pPr>
       <w:spacing w:after="0" w:line="240" w:lineRule="auto"/>
@@ -8979,9 +9091,9 @@
       </w:tcPr>
     </w:tblStylePr>
   </w:style>
-  <w:style w:type="table" w:styleId="139">
+  <w:style w:type="table" w:styleId="761">
     <w:name w:val="List Table 6 Colorful - Accent 2"/>
-    <w:basedOn w:val="599"/>
+    <w:basedOn w:val="813"/>
     <w:uiPriority w:val="99"/>
     <w:pPr>
       <w:spacing w:after="0" w:line="240" w:lineRule="auto"/>
@@ -9052,9 +9164,9 @@
       </w:tcPr>
     </w:tblStylePr>
   </w:style>
-  <w:style w:type="table" w:styleId="140">
+  <w:style w:type="table" w:styleId="762">
     <w:name w:val="List Table 6 Colorful - Accent 3"/>
-    <w:basedOn w:val="599"/>
+    <w:basedOn w:val="813"/>
     <w:uiPriority w:val="99"/>
     <w:pPr>
       <w:spacing w:after="0" w:line="240" w:lineRule="auto"/>
@@ -9125,9 +9237,9 @@
       </w:tcPr>
     </w:tblStylePr>
   </w:style>
-  <w:style w:type="table" w:styleId="141">
+  <w:style w:type="table" w:styleId="763">
     <w:name w:val="List Table 6 Colorful - Accent 4"/>
-    <w:basedOn w:val="599"/>
+    <w:basedOn w:val="813"/>
     <w:uiPriority w:val="99"/>
     <w:pPr>
       <w:spacing w:after="0" w:line="240" w:lineRule="auto"/>
@@ -9198,9 +9310,9 @@
       </w:tcPr>
     </w:tblStylePr>
   </w:style>
-  <w:style w:type="table" w:styleId="142">
+  <w:style w:type="table" w:styleId="764">
     <w:name w:val="List Table 6 Colorful - Accent 5"/>
-    <w:basedOn w:val="599"/>
+    <w:basedOn w:val="813"/>
     <w:uiPriority w:val="99"/>
     <w:pPr>
       <w:spacing w:after="0" w:line="240" w:lineRule="auto"/>
@@ -9271,9 +9383,9 @@
       </w:tcPr>
     </w:tblStylePr>
   </w:style>
-  <w:style w:type="table" w:styleId="143">
+  <w:style w:type="table" w:styleId="765">
     <w:name w:val="List Table 6 Colorful - Accent 6"/>
-    <w:basedOn w:val="599"/>
+    <w:basedOn w:val="813"/>
     <w:uiPriority w:val="99"/>
     <w:pPr>
       <w:spacing w:after="0" w:line="240" w:lineRule="auto"/>
@@ -9344,9 +9456,9 @@
       </w:tcPr>
     </w:tblStylePr>
   </w:style>
-  <w:style w:type="table" w:styleId="144">
+  <w:style w:type="table" w:styleId="766">
     <w:name w:val="List Table 7 Colorful"/>
-    <w:basedOn w:val="599"/>
+    <w:basedOn w:val="813"/>
     <w:uiPriority w:val="99"/>
     <w:pPr>
       <w:spacing w:after="0" w:line="240" w:lineRule="auto"/>
@@ -9394,9 +9506,9 @@
       <w:tcPr>
         <w:shd w:color="ffffff"/>
         <w:tcBorders>
-          <w:top w:val="none"/>
-          <w:left w:val="none"/>
-          <w:bottom w:val="none"/>
+          <w:top w:val="none" w:color="000000" w:sz="4" w:space="0"/>
+          <w:left w:val="none" w:color="000000" w:sz="4" w:space="0"/>
+          <w:bottom w:val="none" w:color="000000" w:sz="4" w:space="0"/>
           <w:right w:val="single" w:color="000000" w:themeColor="text1" w:themeTint="80" w:sz="4" w:space="0"/>
         </w:tcBorders>
       </w:tcPr>
@@ -9411,10 +9523,10 @@
       <w:tcPr>
         <w:shd w:val="clear" w:color="ffffff" w:themeColor="light1" w:fill="ffffff" w:themeFill="light1"/>
         <w:tcBorders>
-          <w:top w:val="none"/>
-          <w:left w:val="none"/>
+          <w:top w:val="none" w:color="000000" w:sz="4" w:space="0"/>
+          <w:left w:val="none" w:color="000000" w:sz="4" w:space="0"/>
           <w:bottom w:val="single" w:color="000000" w:themeColor="text1" w:themeTint="80" w:sz="4" w:space="0"/>
-          <w:right w:val="none"/>
+          <w:right w:val="none" w:color="000000" w:sz="4" w:space="0"/>
         </w:tcBorders>
       </w:tcPr>
     </w:tblStylePr>
@@ -9428,10 +9540,10 @@
       <w:tcPr>
         <w:shd w:color="ffffff"/>
         <w:tcBorders>
-          <w:top w:val="none"/>
+          <w:top w:val="none" w:color="000000" w:sz="4" w:space="0"/>
           <w:left w:val="single" w:color="000000" w:themeColor="text1" w:themeTint="80" w:sz="4" w:space="0"/>
-          <w:bottom w:val="none"/>
-          <w:right w:val="none"/>
+          <w:bottom w:val="none" w:color="000000" w:sz="4" w:space="0"/>
+          <w:right w:val="none" w:color="000000" w:sz="4" w:space="0"/>
         </w:tcBorders>
       </w:tcPr>
     </w:tblStylePr>
@@ -9446,9 +9558,9 @@
         <w:shd w:val="clear" w:color="ffffff" w:themeColor="light1" w:fill="ffffff" w:themeFill="light1"/>
         <w:tcBorders>
           <w:top w:val="single" w:color="000000" w:themeColor="text1" w:themeTint="80" w:sz="4" w:space="0"/>
-          <w:left w:val="none"/>
-          <w:bottom w:val="none"/>
-          <w:right w:val="none"/>
+          <w:left w:val="none" w:color="000000" w:sz="4" w:space="0"/>
+          <w:bottom w:val="none" w:color="000000" w:sz="4" w:space="0"/>
+          <w:right w:val="none" w:color="000000" w:sz="4" w:space="0"/>
         </w:tcBorders>
       </w:tcPr>
     </w:tblStylePr>
@@ -9460,9 +9572,9 @@
       </w:rPr>
     </w:tblStylePr>
   </w:style>
-  <w:style w:type="table" w:styleId="145">
+  <w:style w:type="table" w:styleId="767">
     <w:name w:val="List Table 7 Colorful - Accent 1"/>
-    <w:basedOn w:val="599"/>
+    <w:basedOn w:val="813"/>
     <w:uiPriority w:val="99"/>
     <w:pPr>
       <w:spacing w:after="0" w:line="240" w:lineRule="auto"/>
@@ -9510,9 +9622,9 @@
       <w:tcPr>
         <w:shd w:color="ffffff"/>
         <w:tcBorders>
-          <w:top w:val="none"/>
-          <w:left w:val="none"/>
-          <w:bottom w:val="none"/>
+          <w:top w:val="none" w:color="000000" w:sz="4" w:space="0"/>
+          <w:left w:val="none" w:color="000000" w:sz="4" w:space="0"/>
+          <w:bottom w:val="none" w:color="000000" w:sz="4" w:space="0"/>
           <w:right w:val="single" w:color="000000" w:themeColor="accent1" w:sz="4" w:space="0"/>
         </w:tcBorders>
       </w:tcPr>
@@ -9527,10 +9639,10 @@
       <w:tcPr>
         <w:shd w:val="clear" w:color="ffffff" w:themeColor="light1" w:fill="ffffff" w:themeFill="light1"/>
         <w:tcBorders>
-          <w:top w:val="none"/>
-          <w:left w:val="none"/>
+          <w:top w:val="none" w:color="000000" w:sz="4" w:space="0"/>
+          <w:left w:val="none" w:color="000000" w:sz="4" w:space="0"/>
           <w:bottom w:val="single" w:color="000000" w:themeColor="accent1" w:sz="4" w:space="0"/>
-          <w:right w:val="none"/>
+          <w:right w:val="none" w:color="000000" w:sz="4" w:space="0"/>
         </w:tcBorders>
       </w:tcPr>
     </w:tblStylePr>
@@ -9544,10 +9656,10 @@
       <w:tcPr>
         <w:shd w:color="ffffff"/>
         <w:tcBorders>
-          <w:top w:val="none"/>
+          <w:top w:val="none" w:color="000000" w:sz="4" w:space="0"/>
           <w:left w:val="single" w:color="000000" w:themeColor="accent1" w:sz="4" w:space="0"/>
-          <w:bottom w:val="none"/>
-          <w:right w:val="none"/>
+          <w:bottom w:val="none" w:color="000000" w:sz="4" w:space="0"/>
+          <w:right w:val="none" w:color="000000" w:sz="4" w:space="0"/>
         </w:tcBorders>
       </w:tcPr>
     </w:tblStylePr>
@@ -9562,9 +9674,9 @@
         <w:shd w:val="clear" w:color="ffffff" w:themeColor="light1" w:fill="ffffff" w:themeFill="light1"/>
         <w:tcBorders>
           <w:top w:val="single" w:color="000000" w:themeColor="accent1" w:sz="4" w:space="0"/>
-          <w:left w:val="none"/>
-          <w:bottom w:val="none"/>
-          <w:right w:val="none"/>
+          <w:left w:val="none" w:color="000000" w:sz="4" w:space="0"/>
+          <w:bottom w:val="none" w:color="000000" w:sz="4" w:space="0"/>
+          <w:right w:val="none" w:color="000000" w:sz="4" w:space="0"/>
         </w:tcBorders>
       </w:tcPr>
     </w:tblStylePr>
@@ -9576,9 +9688,9 @@
       </w:rPr>
     </w:tblStylePr>
   </w:style>
-  <w:style w:type="table" w:styleId="146">
+  <w:style w:type="table" w:styleId="768">
     <w:name w:val="List Table 7 Colorful - Accent 2"/>
-    <w:basedOn w:val="599"/>
+    <w:basedOn w:val="813"/>
     <w:uiPriority w:val="99"/>
     <w:pPr>
       <w:spacing w:after="0" w:line="240" w:lineRule="auto"/>
@@ -9626,9 +9738,9 @@
       <w:tcPr>
         <w:shd w:color="ffffff"/>
         <w:tcBorders>
-          <w:top w:val="none"/>
-          <w:left w:val="none"/>
-          <w:bottom w:val="none"/>
+          <w:top w:val="none" w:color="000000" w:sz="4" w:space="0"/>
+          <w:left w:val="none" w:color="000000" w:sz="4" w:space="0"/>
+          <w:bottom w:val="none" w:color="000000" w:sz="4" w:space="0"/>
           <w:right w:val="single" w:color="000000" w:themeColor="accent2" w:themeTint="97" w:sz="4" w:space="0"/>
         </w:tcBorders>
       </w:tcPr>
@@ -9643,10 +9755,10 @@
       <w:tcPr>
         <w:shd w:val="clear" w:color="ffffff" w:themeColor="light1" w:fill="ffffff" w:themeFill="light1"/>
         <w:tcBorders>
-          <w:top w:val="none"/>
-          <w:left w:val="none"/>
+          <w:top w:val="none" w:color="000000" w:sz="4" w:space="0"/>
+          <w:left w:val="none" w:color="000000" w:sz="4" w:space="0"/>
           <w:bottom w:val="single" w:color="000000" w:themeColor="accent2" w:themeTint="97" w:sz="4" w:space="0"/>
-          <w:right w:val="none"/>
+          <w:right w:val="none" w:color="000000" w:sz="4" w:space="0"/>
         </w:tcBorders>
       </w:tcPr>
     </w:tblStylePr>
@@ -9660,10 +9772,10 @@
       <w:tcPr>
         <w:shd w:color="ffffff"/>
         <w:tcBorders>
-          <w:top w:val="none"/>
+          <w:top w:val="none" w:color="000000" w:sz="4" w:space="0"/>
           <w:left w:val="single" w:color="000000" w:themeColor="accent2" w:themeTint="97" w:sz="4" w:space="0"/>
-          <w:bottom w:val="none"/>
-          <w:right w:val="none"/>
+          <w:bottom w:val="none" w:color="000000" w:sz="4" w:space="0"/>
+          <w:right w:val="none" w:color="000000" w:sz="4" w:space="0"/>
         </w:tcBorders>
       </w:tcPr>
     </w:tblStylePr>
@@ -9678,9 +9790,9 @@
         <w:shd w:val="clear" w:color="ffffff" w:themeColor="light1" w:fill="ffffff" w:themeFill="light1"/>
         <w:tcBorders>
           <w:top w:val="single" w:color="000000" w:themeColor="accent2" w:themeTint="97" w:sz="4" w:space="0"/>
-          <w:left w:val="none"/>
-          <w:bottom w:val="none"/>
-          <w:right w:val="none"/>
+          <w:left w:val="none" w:color="000000" w:sz="4" w:space="0"/>
+          <w:bottom w:val="none" w:color="000000" w:sz="4" w:space="0"/>
+          <w:right w:val="none" w:color="000000" w:sz="4" w:space="0"/>
         </w:tcBorders>
       </w:tcPr>
     </w:tblStylePr>
@@ -9692,9 +9804,9 @@
       </w:rPr>
     </w:tblStylePr>
   </w:style>
-  <w:style w:type="table" w:styleId="147">
+  <w:style w:type="table" w:styleId="769">
     <w:name w:val="List Table 7 Colorful - Accent 3"/>
-    <w:basedOn w:val="599"/>
+    <w:basedOn w:val="813"/>
     <w:uiPriority w:val="99"/>
     <w:pPr>
       <w:spacing w:after="0" w:line="240" w:lineRule="auto"/>
@@ -9742,9 +9854,9 @@
       <w:tcPr>
         <w:shd w:color="ffffff"/>
         <w:tcBorders>
-          <w:top w:val="none"/>
-          <w:left w:val="none"/>
-          <w:bottom w:val="none"/>
+          <w:top w:val="none" w:color="000000" w:sz="4" w:space="0"/>
+          <w:left w:val="none" w:color="000000" w:sz="4" w:space="0"/>
+          <w:bottom w:val="none" w:color="000000" w:sz="4" w:space="0"/>
           <w:right w:val="single" w:color="000000" w:themeColor="accent3" w:themeTint="98" w:sz="4" w:space="0"/>
         </w:tcBorders>
       </w:tcPr>
@@ -9759,10 +9871,10 @@
       <w:tcPr>
         <w:shd w:val="clear" w:color="ffffff" w:themeColor="light1" w:fill="ffffff" w:themeFill="light1"/>
         <w:tcBorders>
-          <w:top w:val="none"/>
-          <w:left w:val="none"/>
+          <w:top w:val="none" w:color="000000" w:sz="4" w:space="0"/>
+          <w:left w:val="none" w:color="000000" w:sz="4" w:space="0"/>
           <w:bottom w:val="single" w:color="000000" w:themeColor="accent3" w:themeTint="98" w:sz="4" w:space="0"/>
-          <w:right w:val="none"/>
+          <w:right w:val="none" w:color="000000" w:sz="4" w:space="0"/>
         </w:tcBorders>
       </w:tcPr>
     </w:tblStylePr>
@@ -9776,10 +9888,10 @@
       <w:tcPr>
         <w:shd w:color="ffffff"/>
         <w:tcBorders>
-          <w:top w:val="none"/>
+          <w:top w:val="none" w:color="000000" w:sz="4" w:space="0"/>
           <w:left w:val="single" w:color="000000" w:themeColor="accent3" w:themeTint="98" w:sz="4" w:space="0"/>
-          <w:bottom w:val="none"/>
-          <w:right w:val="none"/>
+          <w:bottom w:val="none" w:color="000000" w:sz="4" w:space="0"/>
+          <w:right w:val="none" w:color="000000" w:sz="4" w:space="0"/>
         </w:tcBorders>
       </w:tcPr>
     </w:tblStylePr>
@@ -9794,9 +9906,9 @@
         <w:shd w:val="clear" w:color="ffffff" w:themeColor="light1" w:fill="ffffff" w:themeFill="light1"/>
         <w:tcBorders>
           <w:top w:val="single" w:color="000000" w:themeColor="accent3" w:themeTint="98" w:sz="4" w:space="0"/>
-          <w:left w:val="none"/>
-          <w:bottom w:val="none"/>
-          <w:right w:val="none"/>
+          <w:left w:val="none" w:color="000000" w:sz="4" w:space="0"/>
+          <w:bottom w:val="none" w:color="000000" w:sz="4" w:space="0"/>
+          <w:right w:val="none" w:color="000000" w:sz="4" w:space="0"/>
         </w:tcBorders>
       </w:tcPr>
     </w:tblStylePr>
@@ -9808,9 +9920,9 @@
       </w:rPr>
     </w:tblStylePr>
   </w:style>
-  <w:style w:type="table" w:styleId="148">
+  <w:style w:type="table" w:styleId="770">
     <w:name w:val="List Table 7 Colorful - Accent 4"/>
-    <w:basedOn w:val="599"/>
+    <w:basedOn w:val="813"/>
     <w:uiPriority w:val="99"/>
     <w:pPr>
       <w:spacing w:after="0" w:line="240" w:lineRule="auto"/>
@@ -9858,9 +9970,9 @@
       <w:tcPr>
         <w:shd w:color="ffffff"/>
         <w:tcBorders>
-          <w:top w:val="none"/>
-          <w:left w:val="none"/>
-          <w:bottom w:val="none"/>
+          <w:top w:val="none" w:color="000000" w:sz="4" w:space="0"/>
+          <w:left w:val="none" w:color="000000" w:sz="4" w:space="0"/>
+          <w:bottom w:val="none" w:color="000000" w:sz="4" w:space="0"/>
           <w:right w:val="single" w:color="000000" w:themeColor="accent4" w:themeTint="9A" w:sz="4" w:space="0"/>
         </w:tcBorders>
       </w:tcPr>
@@ -9875,10 +9987,10 @@
       <w:tcPr>
         <w:shd w:val="clear" w:color="ffffff" w:themeColor="light1" w:fill="ffffff" w:themeFill="light1"/>
         <w:tcBorders>
-          <w:top w:val="none"/>
-          <w:left w:val="none"/>
+          <w:top w:val="none" w:color="000000" w:sz="4" w:space="0"/>
+          <w:left w:val="none" w:color="000000" w:sz="4" w:space="0"/>
           <w:bottom w:val="single" w:color="000000" w:themeColor="accent4" w:themeTint="9A" w:sz="4" w:space="0"/>
-          <w:right w:val="none"/>
+          <w:right w:val="none" w:color="000000" w:sz="4" w:space="0"/>
         </w:tcBorders>
       </w:tcPr>
     </w:tblStylePr>
@@ -9892,10 +10004,10 @@
       <w:tcPr>
         <w:shd w:color="ffffff"/>
         <w:tcBorders>
-          <w:top w:val="none"/>
+          <w:top w:val="none" w:color="000000" w:sz="4" w:space="0"/>
           <w:left w:val="single" w:color="000000" w:themeColor="accent4" w:themeTint="9A" w:sz="4" w:space="0"/>
-          <w:bottom w:val="none"/>
-          <w:right w:val="none"/>
+          <w:bottom w:val="none" w:color="000000" w:sz="4" w:space="0"/>
+          <w:right w:val="none" w:color="000000" w:sz="4" w:space="0"/>
         </w:tcBorders>
       </w:tcPr>
     </w:tblStylePr>
@@ -9910,9 +10022,9 @@
         <w:shd w:val="clear" w:color="ffffff" w:themeColor="light1" w:fill="ffffff" w:themeFill="light1"/>
         <w:tcBorders>
           <w:top w:val="single" w:color="000000" w:themeColor="accent4" w:themeTint="9A" w:sz="4" w:space="0"/>
-          <w:left w:val="none"/>
-          <w:bottom w:val="none"/>
-          <w:right w:val="none"/>
+          <w:left w:val="none" w:color="000000" w:sz="4" w:space="0"/>
+          <w:bottom w:val="none" w:color="000000" w:sz="4" w:space="0"/>
+          <w:right w:val="none" w:color="000000" w:sz="4" w:space="0"/>
         </w:tcBorders>
       </w:tcPr>
     </w:tblStylePr>
@@ -9924,9 +10036,9 @@
       </w:rPr>
     </w:tblStylePr>
   </w:style>
-  <w:style w:type="table" w:styleId="149">
+  <w:style w:type="table" w:styleId="771">
     <w:name w:val="List Table 7 Colorful - Accent 5"/>
-    <w:basedOn w:val="599"/>
+    <w:basedOn w:val="813"/>
     <w:uiPriority w:val="99"/>
     <w:pPr>
       <w:spacing w:after="0" w:line="240" w:lineRule="auto"/>
@@ -9974,9 +10086,9 @@
       <w:tcPr>
         <w:shd w:color="ffffff"/>
         <w:tcBorders>
-          <w:top w:val="none"/>
-          <w:left w:val="none"/>
-          <w:bottom w:val="none"/>
+          <w:top w:val="none" w:color="000000" w:sz="4" w:space="0"/>
+          <w:left w:val="none" w:color="000000" w:sz="4" w:space="0"/>
+          <w:bottom w:val="none" w:color="000000" w:sz="4" w:space="0"/>
           <w:right w:val="single" w:color="000000" w:themeColor="accent5" w:themeTint="9A" w:sz="4" w:space="0"/>
         </w:tcBorders>
       </w:tcPr>
@@ -9991,10 +10103,10 @@
       <w:tcPr>
         <w:shd w:val="clear" w:color="ffffff" w:themeColor="light1" w:fill="ffffff" w:themeFill="light1"/>
         <w:tcBorders>
-          <w:top w:val="none"/>
-          <w:left w:val="none"/>
+          <w:top w:val="none" w:color="000000" w:sz="4" w:space="0"/>
+          <w:left w:val="none" w:color="000000" w:sz="4" w:space="0"/>
           <w:bottom w:val="single" w:color="000000" w:themeColor="accent5" w:themeTint="9A" w:sz="4" w:space="0"/>
-          <w:right w:val="none"/>
+          <w:right w:val="none" w:color="000000" w:sz="4" w:space="0"/>
         </w:tcBorders>
       </w:tcPr>
     </w:tblStylePr>
@@ -10008,10 +10120,10 @@
       <w:tcPr>
         <w:shd w:color="ffffff"/>
         <w:tcBorders>
-          <w:top w:val="none"/>
+          <w:top w:val="none" w:color="000000" w:sz="4" w:space="0"/>
           <w:left w:val="single" w:color="000000" w:themeColor="accent5" w:themeTint="9A" w:sz="4" w:space="0"/>
-          <w:bottom w:val="none"/>
-          <w:right w:val="none"/>
+          <w:bottom w:val="none" w:color="000000" w:sz="4" w:space="0"/>
+          <w:right w:val="none" w:color="000000" w:sz="4" w:space="0"/>
         </w:tcBorders>
       </w:tcPr>
     </w:tblStylePr>
@@ -10026,9 +10138,9 @@
         <w:shd w:val="clear" w:color="ffffff" w:themeColor="light1" w:fill="ffffff" w:themeFill="light1"/>
         <w:tcBorders>
           <w:top w:val="single" w:color="000000" w:themeColor="accent5" w:themeTint="9A" w:sz="4" w:space="0"/>
-          <w:left w:val="none"/>
-          <w:bottom w:val="none"/>
-          <w:right w:val="none"/>
+          <w:left w:val="none" w:color="000000" w:sz="4" w:space="0"/>
+          <w:bottom w:val="none" w:color="000000" w:sz="4" w:space="0"/>
+          <w:right w:val="none" w:color="000000" w:sz="4" w:space="0"/>
         </w:tcBorders>
       </w:tcPr>
     </w:tblStylePr>
@@ -10040,9 +10152,9 @@
       </w:rPr>
     </w:tblStylePr>
   </w:style>
-  <w:style w:type="table" w:styleId="150">
+  <w:style w:type="table" w:styleId="772">
     <w:name w:val="List Table 7 Colorful - Accent 6"/>
-    <w:basedOn w:val="599"/>
+    <w:basedOn w:val="813"/>
     <w:uiPriority w:val="99"/>
     <w:pPr>
       <w:spacing w:after="0" w:line="240" w:lineRule="auto"/>
@@ -10090,9 +10202,9 @@
       <w:tcPr>
         <w:shd w:color="ffffff"/>
         <w:tcBorders>
-          <w:top w:val="none"/>
-          <w:left w:val="none"/>
-          <w:bottom w:val="none"/>
+          <w:top w:val="none" w:color="000000" w:sz="4" w:space="0"/>
+          <w:left w:val="none" w:color="000000" w:sz="4" w:space="0"/>
+          <w:bottom w:val="none" w:color="000000" w:sz="4" w:space="0"/>
           <w:right w:val="single" w:color="000000" w:themeColor="accent6" w:themeTint="98" w:sz="4" w:space="0"/>
         </w:tcBorders>
       </w:tcPr>
@@ -10107,10 +10219,10 @@
       <w:tcPr>
         <w:shd w:val="clear" w:color="ffffff" w:themeColor="light1" w:fill="ffffff" w:themeFill="light1"/>
         <w:tcBorders>
-          <w:top w:val="none"/>
-          <w:left w:val="none"/>
+          <w:top w:val="none" w:color="000000" w:sz="4" w:space="0"/>
+          <w:left w:val="none" w:color="000000" w:sz="4" w:space="0"/>
           <w:bottom w:val="single" w:color="000000" w:themeColor="accent6" w:themeTint="98" w:sz="4" w:space="0"/>
-          <w:right w:val="none"/>
+          <w:right w:val="none" w:color="000000" w:sz="4" w:space="0"/>
         </w:tcBorders>
       </w:tcPr>
     </w:tblStylePr>
@@ -10124,10 +10236,10 @@
       <w:tcPr>
         <w:shd w:color="ffffff"/>
         <w:tcBorders>
-          <w:top w:val="none"/>
+          <w:top w:val="none" w:color="000000" w:sz="4" w:space="0"/>
           <w:left w:val="single" w:color="000000" w:themeColor="accent6" w:themeTint="98" w:sz="4" w:space="0"/>
-          <w:bottom w:val="none"/>
-          <w:right w:val="none"/>
+          <w:bottom w:val="none" w:color="000000" w:sz="4" w:space="0"/>
+          <w:right w:val="none" w:color="000000" w:sz="4" w:space="0"/>
         </w:tcBorders>
       </w:tcPr>
     </w:tblStylePr>
@@ -10142,9 +10254,9 @@
         <w:shd w:val="clear" w:color="ffffff" w:themeColor="light1" w:fill="ffffff" w:themeFill="light1"/>
         <w:tcBorders>
           <w:top w:val="single" w:color="000000" w:themeColor="accent6" w:themeTint="98" w:sz="4" w:space="0"/>
-          <w:left w:val="none"/>
-          <w:bottom w:val="none"/>
-          <w:right w:val="none"/>
+          <w:left w:val="none" w:color="000000" w:sz="4" w:space="0"/>
+          <w:bottom w:val="none" w:color="000000" w:sz="4" w:space="0"/>
+          <w:right w:val="none" w:color="000000" w:sz="4" w:space="0"/>
         </w:tcBorders>
       </w:tcPr>
     </w:tblStylePr>
@@ -10156,9 +10268,9 @@
       </w:rPr>
     </w:tblStylePr>
   </w:style>
-  <w:style w:type="table" w:styleId="151">
+  <w:style w:type="table" w:styleId="773">
     <w:name w:val="Lined - Accent"/>
-    <w:basedOn w:val="599"/>
+    <w:basedOn w:val="813"/>
     <w:uiPriority w:val="99"/>
     <w:pPr>
       <w:spacing w:after="0" w:line="240" w:lineRule="auto"/>
@@ -10246,9 +10358,9 @@
       </w:tcPr>
     </w:tblStylePr>
   </w:style>
-  <w:style w:type="table" w:styleId="152">
+  <w:style w:type="table" w:styleId="774">
     <w:name w:val="Lined - Accent 1"/>
-    <w:basedOn w:val="599"/>
+    <w:basedOn w:val="813"/>
     <w:uiPriority w:val="99"/>
     <w:pPr>
       <w:spacing w:after="0" w:line="240" w:lineRule="auto"/>
@@ -10336,9 +10448,9 @@
       </w:tcPr>
     </w:tblStylePr>
   </w:style>
-  <w:style w:type="table" w:styleId="153">
+  <w:style w:type="table" w:styleId="775">
     <w:name w:val="Lined - Accent 2"/>
-    <w:basedOn w:val="599"/>
+    <w:basedOn w:val="813"/>
     <w:uiPriority w:val="99"/>
     <w:pPr>
       <w:spacing w:after="0" w:line="240" w:lineRule="auto"/>
@@ -10426,9 +10538,9 @@
       </w:tcPr>
     </w:tblStylePr>
   </w:style>
-  <w:style w:type="table" w:styleId="154">
+  <w:style w:type="table" w:styleId="776">
     <w:name w:val="Lined - Accent 3"/>
-    <w:basedOn w:val="599"/>
+    <w:basedOn w:val="813"/>
     <w:uiPriority w:val="99"/>
     <w:pPr>
       <w:spacing w:after="0" w:line="240" w:lineRule="auto"/>
@@ -10516,9 +10628,9 @@
       </w:tcPr>
     </w:tblStylePr>
   </w:style>
-  <w:style w:type="table" w:styleId="155">
+  <w:style w:type="table" w:styleId="777">
     <w:name w:val="Lined - Accent 4"/>
-    <w:basedOn w:val="599"/>
+    <w:basedOn w:val="813"/>
     <w:uiPriority w:val="99"/>
     <w:pPr>
       <w:spacing w:after="0" w:line="240" w:lineRule="auto"/>
@@ -10606,9 +10718,9 @@
       </w:tcPr>
     </w:tblStylePr>
   </w:style>
-  <w:style w:type="table" w:styleId="156">
+  <w:style w:type="table" w:styleId="778">
     <w:name w:val="Lined - Accent 5"/>
-    <w:basedOn w:val="599"/>
+    <w:basedOn w:val="813"/>
     <w:uiPriority w:val="99"/>
     <w:pPr>
       <w:spacing w:after="0" w:line="240" w:lineRule="auto"/>
@@ -10696,9 +10808,9 @@
       </w:tcPr>
     </w:tblStylePr>
   </w:style>
-  <w:style w:type="table" w:styleId="157">
+  <w:style w:type="table" w:styleId="779">
     <w:name w:val="Lined - Accent 6"/>
-    <w:basedOn w:val="599"/>
+    <w:basedOn w:val="813"/>
     <w:uiPriority w:val="99"/>
     <w:pPr>
       <w:spacing w:after="0" w:line="240" w:lineRule="auto"/>
@@ -10786,9 +10898,9 @@
       </w:tcPr>
     </w:tblStylePr>
   </w:style>
-  <w:style w:type="table" w:styleId="158">
+  <w:style w:type="table" w:styleId="780">
     <w:name w:val="Bordered &amp; Lined - Accent"/>
-    <w:basedOn w:val="599"/>
+    <w:basedOn w:val="813"/>
     <w:uiPriority w:val="99"/>
     <w:pPr>
       <w:spacing w:after="0" w:line="240" w:lineRule="auto"/>
@@ -10884,9 +10996,9 @@
       </w:tcPr>
     </w:tblStylePr>
   </w:style>
-  <w:style w:type="table" w:styleId="159">
+  <w:style w:type="table" w:styleId="781">
     <w:name w:val="Bordered &amp; Lined - Accent 1"/>
-    <w:basedOn w:val="599"/>
+    <w:basedOn w:val="813"/>
     <w:uiPriority w:val="99"/>
     <w:pPr>
       <w:spacing w:after="0" w:line="240" w:lineRule="auto"/>
@@ -10982,9 +11094,9 @@
       </w:tcPr>
     </w:tblStylePr>
   </w:style>
-  <w:style w:type="table" w:styleId="160">
+  <w:style w:type="table" w:styleId="782">
     <w:name w:val="Bordered &amp; Lined - Accent 2"/>
-    <w:basedOn w:val="599"/>
+    <w:basedOn w:val="813"/>
     <w:uiPriority w:val="99"/>
     <w:pPr>
       <w:spacing w:after="0" w:line="240" w:lineRule="auto"/>
@@ -11080,9 +11192,9 @@
       </w:tcPr>
     </w:tblStylePr>
   </w:style>
-  <w:style w:type="table" w:styleId="161">
+  <w:style w:type="table" w:styleId="783">
     <w:name w:val="Bordered &amp; Lined - Accent 3"/>
-    <w:basedOn w:val="599"/>
+    <w:basedOn w:val="813"/>
     <w:uiPriority w:val="99"/>
     <w:pPr>
       <w:spacing w:after="0" w:line="240" w:lineRule="auto"/>
@@ -11178,9 +11290,9 @@
       </w:tcPr>
     </w:tblStylePr>
   </w:style>
-  <w:style w:type="table" w:styleId="162">
+  <w:style w:type="table" w:styleId="784">
     <w:name w:val="Bordered &amp; Lined - Accent 4"/>
-    <w:basedOn w:val="599"/>
+    <w:basedOn w:val="813"/>
     <w:uiPriority w:val="99"/>
     <w:pPr>
       <w:spacing w:after="0" w:line="240" w:lineRule="auto"/>
@@ -11276,9 +11388,9 @@
       </w:tcPr>
     </w:tblStylePr>
   </w:style>
-  <w:style w:type="table" w:styleId="163">
+  <w:style w:type="table" w:styleId="785">
     <w:name w:val="Bordered &amp; Lined - Accent 5"/>
-    <w:basedOn w:val="599"/>
+    <w:basedOn w:val="813"/>
     <w:uiPriority w:val="99"/>
     <w:pPr>
       <w:spacing w:after="0" w:line="240" w:lineRule="auto"/>
@@ -11374,9 +11486,9 @@
       </w:tcPr>
     </w:tblStylePr>
   </w:style>
-  <w:style w:type="table" w:styleId="164">
+  <w:style w:type="table" w:styleId="786">
     <w:name w:val="Bordered &amp; Lined - Accent 6"/>
-    <w:basedOn w:val="599"/>
+    <w:basedOn w:val="813"/>
     <w:uiPriority w:val="99"/>
     <w:pPr>
       <w:spacing w:after="0" w:line="240" w:lineRule="auto"/>
@@ -11472,9 +11584,9 @@
       </w:tcPr>
     </w:tblStylePr>
   </w:style>
-  <w:style w:type="table" w:styleId="165">
+  <w:style w:type="table" w:styleId="787">
     <w:name w:val="Bordered"/>
-    <w:basedOn w:val="599"/>
+    <w:basedOn w:val="813"/>
     <w:uiPriority w:val="99"/>
     <w:pPr>
       <w:spacing w:after="0" w:line="240" w:lineRule="auto"/>
@@ -11551,9 +11663,9 @@
       </w:tcPr>
     </w:tblStylePr>
   </w:style>
-  <w:style w:type="table" w:styleId="166">
+  <w:style w:type="table" w:styleId="788">
     <w:name w:val="Bordered - Accent 1"/>
-    <w:basedOn w:val="599"/>
+    <w:basedOn w:val="813"/>
     <w:uiPriority w:val="99"/>
     <w:pPr>
       <w:spacing w:after="0" w:line="240" w:lineRule="auto"/>
@@ -11630,9 +11742,9 @@
       </w:tcPr>
     </w:tblStylePr>
   </w:style>
-  <w:style w:type="table" w:styleId="167">
+  <w:style w:type="table" w:styleId="789">
     <w:name w:val="Bordered - Accent 2"/>
-    <w:basedOn w:val="599"/>
+    <w:basedOn w:val="813"/>
     <w:uiPriority w:val="99"/>
     <w:pPr>
       <w:spacing w:after="0" w:line="240" w:lineRule="auto"/>
@@ -11709,9 +11821,9 @@
       </w:tcPr>
     </w:tblStylePr>
   </w:style>
-  <w:style w:type="table" w:styleId="168">
+  <w:style w:type="table" w:styleId="790">
     <w:name w:val="Bordered - Accent 3"/>
-    <w:basedOn w:val="599"/>
+    <w:basedOn w:val="813"/>
     <w:uiPriority w:val="99"/>
     <w:pPr>
       <w:spacing w:after="0" w:line="240" w:lineRule="auto"/>
@@ -11788,9 +11900,9 @@
       </w:tcPr>
     </w:tblStylePr>
   </w:style>
-  <w:style w:type="table" w:styleId="169">
+  <w:style w:type="table" w:styleId="791">
     <w:name w:val="Bordered - Accent 4"/>
-    <w:basedOn w:val="599"/>
+    <w:basedOn w:val="813"/>
     <w:uiPriority w:val="99"/>
     <w:pPr>
       <w:spacing w:after="0" w:line="240" w:lineRule="auto"/>
@@ -11867,9 +11979,9 @@
       </w:tcPr>
     </w:tblStylePr>
   </w:style>
-  <w:style w:type="table" w:styleId="170">
+  <w:style w:type="table" w:styleId="792">
     <w:name w:val="Bordered - Accent 5"/>
-    <w:basedOn w:val="599"/>
+    <w:basedOn w:val="813"/>
     <w:uiPriority w:val="99"/>
     <w:pPr>
       <w:spacing w:after="0" w:line="240" w:lineRule="auto"/>
@@ -11946,9 +12058,9 @@
       </w:tcPr>
     </w:tblStylePr>
   </w:style>
-  <w:style w:type="table" w:styleId="171">
+  <w:style w:type="table" w:styleId="793">
     <w:name w:val="Bordered - Accent 6"/>
-    <w:basedOn w:val="599"/>
+    <w:basedOn w:val="813"/>
     <w:uiPriority w:val="99"/>
     <w:pPr>
       <w:spacing w:after="0" w:line="240" w:lineRule="auto"/>
@@ -12025,7 +12137,7 @@
       </w:tcPr>
     </w:tblStylePr>
   </w:style>
-  <w:style w:type="character" w:styleId="172">
+  <w:style w:type="character" w:styleId="794">
     <w:name w:val="Hyperlink"/>
     <w:uiPriority w:val="99"/>
     <w:unhideWhenUsed/>
@@ -12034,10 +12146,10 @@
       <w:u w:val="single"/>
     </w:rPr>
   </w:style>
-  <w:style w:type="paragraph" w:styleId="173">
+  <w:style w:type="paragraph" w:styleId="795">
     <w:name w:val="footnote text"/>
-    <w:basedOn w:val="598"/>
-    <w:link w:val="174"/>
+    <w:basedOn w:val="812"/>
+    <w:link w:val="796"/>
     <w:uiPriority w:val="99"/>
     <w:semiHidden/>
     <w:unhideWhenUsed/>
@@ -12048,27 +12160,26 @@
       <w:sz w:val="18"/>
     </w:rPr>
   </w:style>
-  <w:style w:type="character" w:styleId="174">
+  <w:style w:type="character" w:styleId="796">
     <w:name w:val="Footnote Text Char"/>
-    <w:link w:val="173"/>
+    <w:link w:val="795"/>
     <w:uiPriority w:val="99"/>
     <w:rPr>
       <w:sz w:val="18"/>
     </w:rPr>
   </w:style>
-  <w:style w:type="character" w:styleId="175">
+  <w:style w:type="character" w:styleId="797">
     <w:name w:val="footnote reference"/>
-    <w:basedOn w:val="9"/>
     <w:uiPriority w:val="99"/>
     <w:unhideWhenUsed/>
     <w:rPr>
       <w:vertAlign w:val="superscript"/>
     </w:rPr>
   </w:style>
-  <w:style w:type="paragraph" w:styleId="176">
+  <w:style w:type="paragraph" w:styleId="798">
     <w:name w:val="endnote text"/>
-    <w:basedOn w:val="598"/>
-    <w:link w:val="177"/>
+    <w:basedOn w:val="812"/>
+    <w:link w:val="799"/>
     <w:uiPriority w:val="99"/>
     <w:semiHidden/>
     <w:unhideWhenUsed/>
@@ -12079,17 +12190,16 @@
       <w:sz w:val="20"/>
     </w:rPr>
   </w:style>
-  <w:style w:type="character" w:styleId="177">
+  <w:style w:type="character" w:styleId="799">
     <w:name w:val="Endnote Text Char"/>
-    <w:link w:val="176"/>
+    <w:link w:val="798"/>
     <w:uiPriority w:val="99"/>
     <w:rPr>
       <w:sz w:val="20"/>
     </w:rPr>
   </w:style>
-  <w:style w:type="character" w:styleId="178">
+  <w:style w:type="character" w:styleId="800">
     <w:name w:val="endnote reference"/>
-    <w:basedOn w:val="9"/>
     <w:uiPriority w:val="99"/>
     <w:semiHidden/>
     <w:unhideWhenUsed/>
@@ -12097,10 +12207,10 @@
       <w:vertAlign w:val="superscript"/>
     </w:rPr>
   </w:style>
-  <w:style w:type="paragraph" w:styleId="179">
+  <w:style w:type="paragraph" w:styleId="801">
     <w:name w:val="toc 1"/>
-    <w:basedOn w:val="598"/>
-    <w:next w:val="598"/>
+    <w:basedOn w:val="812"/>
+    <w:next w:val="812"/>
     <w:uiPriority w:val="39"/>
     <w:unhideWhenUsed/>
     <w:pPr>
@@ -12108,10 +12218,10 @@
       <w:spacing w:after="57"/>
     </w:pPr>
   </w:style>
-  <w:style w:type="paragraph" w:styleId="180">
+  <w:style w:type="paragraph" w:styleId="802">
     <w:name w:val="toc 2"/>
-    <w:basedOn w:val="598"/>
-    <w:next w:val="598"/>
+    <w:basedOn w:val="812"/>
+    <w:next w:val="812"/>
     <w:uiPriority w:val="39"/>
     <w:unhideWhenUsed/>
     <w:pPr>
@@ -12119,10 +12229,10 @@
       <w:spacing w:after="57"/>
     </w:pPr>
   </w:style>
-  <w:style w:type="paragraph" w:styleId="181">
+  <w:style w:type="paragraph" w:styleId="803">
     <w:name w:val="toc 3"/>
-    <w:basedOn w:val="598"/>
-    <w:next w:val="598"/>
+    <w:basedOn w:val="812"/>
+    <w:next w:val="812"/>
     <w:uiPriority w:val="39"/>
     <w:unhideWhenUsed/>
     <w:pPr>
@@ -12130,10 +12240,10 @@
       <w:spacing w:after="57"/>
     </w:pPr>
   </w:style>
-  <w:style w:type="paragraph" w:styleId="182">
+  <w:style w:type="paragraph" w:styleId="804">
     <w:name w:val="toc 4"/>
-    <w:basedOn w:val="598"/>
-    <w:next w:val="598"/>
+    <w:basedOn w:val="812"/>
+    <w:next w:val="812"/>
     <w:uiPriority w:val="39"/>
     <w:unhideWhenUsed/>
     <w:pPr>
@@ -12141,10 +12251,10 @@
       <w:spacing w:after="57"/>
     </w:pPr>
   </w:style>
-  <w:style w:type="paragraph" w:styleId="183">
+  <w:style w:type="paragraph" w:styleId="805">
     <w:name w:val="toc 5"/>
-    <w:basedOn w:val="598"/>
-    <w:next w:val="598"/>
+    <w:basedOn w:val="812"/>
+    <w:next w:val="812"/>
     <w:uiPriority w:val="39"/>
     <w:unhideWhenUsed/>
     <w:pPr>
@@ -12152,10 +12262,10 @@
       <w:spacing w:after="57"/>
     </w:pPr>
   </w:style>
-  <w:style w:type="paragraph" w:styleId="184">
+  <w:style w:type="paragraph" w:styleId="806">
     <w:name w:val="toc 6"/>
-    <w:basedOn w:val="598"/>
-    <w:next w:val="598"/>
+    <w:basedOn w:val="812"/>
+    <w:next w:val="812"/>
     <w:uiPriority w:val="39"/>
     <w:unhideWhenUsed/>
     <w:pPr>
@@ -12163,10 +12273,10 @@
       <w:spacing w:after="57"/>
     </w:pPr>
   </w:style>
-  <w:style w:type="paragraph" w:styleId="185">
+  <w:style w:type="paragraph" w:styleId="807">
     <w:name w:val="toc 7"/>
-    <w:basedOn w:val="598"/>
-    <w:next w:val="598"/>
+    <w:basedOn w:val="812"/>
+    <w:next w:val="812"/>
     <w:uiPriority w:val="39"/>
     <w:unhideWhenUsed/>
     <w:pPr>
@@ -12174,10 +12284,10 @@
       <w:spacing w:after="57"/>
     </w:pPr>
   </w:style>
-  <w:style w:type="paragraph" w:styleId="186">
+  <w:style w:type="paragraph" w:styleId="808">
     <w:name w:val="toc 8"/>
-    <w:basedOn w:val="598"/>
-    <w:next w:val="598"/>
+    <w:basedOn w:val="812"/>
+    <w:next w:val="812"/>
     <w:uiPriority w:val="39"/>
     <w:unhideWhenUsed/>
     <w:pPr>
@@ -12185,10 +12295,10 @@
       <w:spacing w:after="57"/>
     </w:pPr>
   </w:style>
-  <w:style w:type="paragraph" w:styleId="187">
+  <w:style w:type="paragraph" w:styleId="809">
     <w:name w:val="toc 9"/>
-    <w:basedOn w:val="598"/>
-    <w:next w:val="598"/>
+    <w:basedOn w:val="812"/>
+    <w:next w:val="812"/>
     <w:uiPriority w:val="39"/>
     <w:unhideWhenUsed/>
     <w:pPr>
@@ -12196,26 +12306,26 @@
       <w:spacing w:after="57"/>
     </w:pPr>
   </w:style>
-  <w:style w:type="paragraph" w:styleId="188">
+  <w:style w:type="paragraph" w:styleId="810">
     <w:name w:val="TOC Heading"/>
     <w:uiPriority w:val="39"/>
     <w:unhideWhenUsed/>
   </w:style>
-  <w:style w:type="paragraph" w:styleId="189">
+  <w:style w:type="paragraph" w:styleId="811">
     <w:name w:val="table of figures"/>
-    <w:basedOn w:val="598"/>
-    <w:next w:val="598"/>
+    <w:basedOn w:val="812"/>
+    <w:next w:val="812"/>
     <w:uiPriority w:val="99"/>
     <w:unhideWhenUsed/>
     <w:pPr>
       <w:spacing w:after="0" w:afterAutospacing="0"/>
     </w:pPr>
   </w:style>
-  <w:style w:type="paragraph" w:styleId="598" w:default="1">
+  <w:style w:type="paragraph" w:styleId="812" w:default="1">
     <w:name w:val="Normal"/>
     <w:qFormat/>
   </w:style>
-  <w:style w:type="table" w:styleId="599" w:default="1">
+  <w:style w:type="table" w:styleId="813" w:default="1">
     <w:name w:val="Normal Table"/>
     <w:uiPriority w:val="99"/>
     <w:semiHidden/>
@@ -12230,24 +12340,24 @@
       </w:tblCellMar>
     </w:tblPr>
   </w:style>
-  <w:style w:type="numbering" w:styleId="600" w:default="1">
+  <w:style w:type="numbering" w:styleId="814" w:default="1">
     <w:name w:val="No List"/>
     <w:uiPriority w:val="99"/>
     <w:semiHidden/>
     <w:unhideWhenUsed/>
   </w:style>
-  <w:style w:type="paragraph" w:styleId="601">
+  <w:style w:type="paragraph" w:styleId="815">
     <w:name w:val="No Spacing"/>
-    <w:basedOn w:val="598"/>
+    <w:basedOn w:val="812"/>
     <w:uiPriority w:val="1"/>
     <w:qFormat/>
     <w:pPr>
       <w:spacing w:after="0" w:line="240" w:lineRule="auto"/>
     </w:pPr>
   </w:style>
-  <w:style w:type="paragraph" w:styleId="602">
+  <w:style w:type="paragraph" w:styleId="816">
     <w:name w:val="List Paragraph"/>
-    <w:basedOn w:val="598"/>
+    <w:basedOn w:val="812"/>
     <w:uiPriority w:val="34"/>
     <w:qFormat/>
     <w:pPr>
@@ -12255,7 +12365,7 @@
       <w:ind w:left="720"/>
     </w:pPr>
   </w:style>
-  <w:style w:type="character" w:styleId="607" w:default="1">
+  <w:style w:type="character" w:styleId="817" w:default="1">
     <w:name w:val="Default Paragraph Font"/>
     <w:uiPriority w:val="1"/>
     <w:semiHidden/>

</xml_diff>